<commit_message>
bump to v2.2.0 + fix doc
</commit_message>
<xml_diff>
--- a/doc/MAN_ASIT_Extract_ManuelInstallation_V1.13.docx
+++ b/doc/MAN_ASIT_Extract_ManuelInstallation_V1.13.docx
@@ -1,6 +1,6 @@
 
 <file path=word/document.xml><?xml version="1.0" encoding="utf-8"?>
-<w:document xmlns:wpc="http://schemas.microsoft.com/office/word/2010/wordprocessingCanvas" xmlns:cx="http://schemas.microsoft.com/office/drawing/2014/chartex" xmlns:cx1="http://schemas.microsoft.com/office/drawing/2015/9/8/chartex" xmlns:cx2="http://schemas.microsoft.com/office/drawing/2015/10/21/chartex" xmlns:cx3="http://schemas.microsoft.com/office/drawing/2016/5/9/chartex" xmlns:cx4="http://schemas.microsoft.com/office/drawing/2016/5/10/chartex" xmlns:cx5="http://schemas.microsoft.com/office/drawing/2016/5/11/chartex" xmlns:cx6="http://schemas.microsoft.com/office/drawing/2016/5/12/chartex" xmlns:cx7="http://schemas.microsoft.com/office/drawing/2016/5/13/chartex" xmlns:cx8="http://schemas.microsoft.com/office/drawing/2016/5/14/chartex" xmlns:mc="http://schemas.openxmlformats.org/markup-compatibility/2006" xmlns:aink="http://schemas.microsoft.com/office/drawing/2016/ink" xmlns:am3d="http://schemas.microsoft.com/office/drawing/2017/model3d" xmlns:o="urn:schemas-microsoft-com:office:office" xmlns:oel="http://schemas.microsoft.com/office/2019/extlst" xmlns:r="http://schemas.openxmlformats.org/officeDocument/2006/relationships" xmlns:m="http://schemas.openxmlformats.org/officeDocument/2006/math" xmlns:v="urn:schemas-microsoft-com:vml" xmlns:wp14="http://schemas.microsoft.com/office/word/2010/wordprocessingDrawing" xmlns:wp="http://schemas.openxmlformats.org/drawingml/2006/wordprocessingDrawing" xmlns:w10="urn:schemas-microsoft-com:office:word" xmlns:w="http://schemas.openxmlformats.org/wordprocessingml/2006/main" xmlns:w14="http://schemas.microsoft.com/office/word/2010/wordml" xmlns:w15="http://schemas.microsoft.com/office/word/2012/wordml" xmlns:w16cex="http://schemas.microsoft.com/office/word/2018/wordml/cex" xmlns:w16cid="http://schemas.microsoft.com/office/word/2016/wordml/cid" xmlns:w16="http://schemas.microsoft.com/office/word/2018/wordml" xmlns:w16du="http://schemas.microsoft.com/office/word/2023/wordml/word16du" xmlns:w16sdtdh="http://schemas.microsoft.com/office/word/2020/wordml/sdtdatahash" xmlns:w16se="http://schemas.microsoft.com/office/word/2015/wordml/symex" xmlns:wpg="http://schemas.microsoft.com/office/word/2010/wordprocessingGroup" xmlns:wpi="http://schemas.microsoft.com/office/word/2010/wordprocessingInk" xmlns:wne="http://schemas.microsoft.com/office/word/2006/wordml" xmlns:wps="http://schemas.microsoft.com/office/word/2010/wordprocessingShape" mc:Ignorable="w14 w15 w16se w16cid w16 w16cex w16sdtdh w16du wp14">
+<w:document xmlns:wpc="http://schemas.microsoft.com/office/word/2010/wordprocessingCanvas" xmlns:cx="http://schemas.microsoft.com/office/drawing/2014/chartex" xmlns:cx1="http://schemas.microsoft.com/office/drawing/2015/9/8/chartex" xmlns:cx2="http://schemas.microsoft.com/office/drawing/2015/10/21/chartex" xmlns:cx3="http://schemas.microsoft.com/office/drawing/2016/5/9/chartex" xmlns:cx4="http://schemas.microsoft.com/office/drawing/2016/5/10/chartex" xmlns:cx5="http://schemas.microsoft.com/office/drawing/2016/5/11/chartex" xmlns:cx6="http://schemas.microsoft.com/office/drawing/2016/5/12/chartex" xmlns:cx7="http://schemas.microsoft.com/office/drawing/2016/5/13/chartex" xmlns:cx8="http://schemas.microsoft.com/office/drawing/2016/5/14/chartex" xmlns:mc="http://schemas.openxmlformats.org/markup-compatibility/2006" xmlns:aink="http://schemas.microsoft.com/office/drawing/2016/ink" xmlns:am3d="http://schemas.microsoft.com/office/drawing/2017/model3d" xmlns:o="urn:schemas-microsoft-com:office:office" xmlns:oel="http://schemas.microsoft.com/office/2019/extlst" xmlns:r="http://schemas.openxmlformats.org/officeDocument/2006/relationships" xmlns:m="http://schemas.openxmlformats.org/officeDocument/2006/math" xmlns:v="urn:schemas-microsoft-com:vml" xmlns:wp14="http://schemas.microsoft.com/office/word/2010/wordprocessingDrawing" xmlns:wp="http://schemas.openxmlformats.org/drawingml/2006/wordprocessingDrawing" xmlns:w10="urn:schemas-microsoft-com:office:word" xmlns:w="http://schemas.openxmlformats.org/wordprocessingml/2006/main" xmlns:w14="http://schemas.microsoft.com/office/word/2010/wordml" xmlns:w15="http://schemas.microsoft.com/office/word/2012/wordml" xmlns:w16cex="http://schemas.microsoft.com/office/word/2018/wordml/cex" xmlns:w16cid="http://schemas.microsoft.com/office/word/2016/wordml/cid" xmlns:w16="http://schemas.microsoft.com/office/word/2018/wordml" xmlns:w16du="http://schemas.microsoft.com/office/word/2023/wordml/word16du" xmlns:w16sdtdh="http://schemas.microsoft.com/office/word/2020/wordml/sdtdatahash" xmlns:w16sdtfl="http://schemas.microsoft.com/office/word/2024/wordml/sdtformatlock" xmlns:w16se="http://schemas.microsoft.com/office/word/2015/wordml/symex" xmlns:wpg="http://schemas.microsoft.com/office/word/2010/wordprocessingGroup" xmlns:wpi="http://schemas.microsoft.com/office/word/2010/wordprocessingInk" xmlns:wne="http://schemas.microsoft.com/office/word/2006/wordml" xmlns:wps="http://schemas.microsoft.com/office/word/2010/wordprocessingShape" mc:Ignorable="w14 w15 w16se w16cid w16 w16cex w16sdtdh w16sdtfl w16du wp14">
   <w:body>
     <w:p>
       <w:pPr>
@@ -33,7 +33,7 @@
     </w:p>
     <w:p>
       <w:pPr>
-        <w:pStyle w:val="Titre4"/>
+        <w:pStyle w:val="Titre40"/>
         <w:shd w:val="pct10" w:color="auto" w:fill="auto"/>
         <w:spacing w:after="120"/>
         <w:rPr>
@@ -60,7 +60,7 @@
     </w:p>
     <w:p>
       <w:pPr>
-        <w:pStyle w:val="Titre4"/>
+        <w:pStyle w:val="Titre40"/>
         <w:shd w:val="clear" w:color="auto" w:fill="E6E6E6"/>
         <w:ind w:firstLine="397"/>
         <w:rPr>
@@ -73,12 +73,12 @@
     </w:p>
     <w:p>
       <w:pPr>
-        <w:pStyle w:val="Titre4"/>
-      </w:pPr>
-    </w:p>
-    <w:p>
-      <w:pPr>
-        <w:pStyle w:val="Titre4"/>
+        <w:pStyle w:val="Titre40"/>
+      </w:pPr>
+    </w:p>
+    <w:p>
+      <w:pPr>
+        <w:pStyle w:val="Titre40"/>
         <w:tabs>
           <w:tab w:val="left" w:pos="1440"/>
         </w:tabs>
@@ -134,7 +134,7 @@
     </w:p>
     <w:p>
       <w:pPr>
-        <w:pStyle w:val="Titre4"/>
+        <w:pStyle w:val="Titre40"/>
         <w:tabs>
           <w:tab w:val="left" w:pos="1440"/>
         </w:tabs>
@@ -162,7 +162,7 @@
     </w:p>
     <w:p>
       <w:pPr>
-        <w:pStyle w:val="Titre4"/>
+        <w:pStyle w:val="Titre40"/>
         <w:tabs>
           <w:tab w:val="left" w:pos="1440"/>
         </w:tabs>
@@ -196,17 +196,17 @@
     </w:p>
     <w:p>
       <w:pPr>
-        <w:pStyle w:val="Titre4"/>
-      </w:pPr>
-    </w:p>
-    <w:p>
-      <w:pPr>
-        <w:pStyle w:val="Titre4"/>
-      </w:pPr>
-    </w:p>
-    <w:p>
-      <w:pPr>
-        <w:pStyle w:val="Titre4"/>
+        <w:pStyle w:val="Titre40"/>
+      </w:pPr>
+    </w:p>
+    <w:p>
+      <w:pPr>
+        <w:pStyle w:val="Titre40"/>
+      </w:pPr>
+    </w:p>
+    <w:p>
+      <w:pPr>
+        <w:pStyle w:val="Titre40"/>
         <w:shd w:val="pct10" w:color="auto" w:fill="auto"/>
         <w:spacing w:after="120"/>
         <w:rPr>
@@ -240,7 +240,7 @@
     </w:p>
     <w:p>
       <w:pPr>
-        <w:pStyle w:val="Titre4"/>
+        <w:pStyle w:val="Titre40"/>
         <w:shd w:val="clear" w:color="auto" w:fill="E6E6E6"/>
         <w:ind w:firstLine="397"/>
         <w:rPr>
@@ -253,12 +253,12 @@
     </w:p>
     <w:p>
       <w:pPr>
-        <w:pStyle w:val="Titre4"/>
+        <w:pStyle w:val="Titre40"/>
       </w:pPr>
     </w:p>
     <w:tbl>
       <w:tblPr>
-        <w:tblStyle w:val="TableClassic4"/>
+        <w:tblStyle w:val="Tableauclassique4"/>
         <w:tblW w:w="8398" w:type="dxa"/>
         <w:tblInd w:w="108" w:type="dxa"/>
         <w:tblLook w:val="04A0" w:firstRow="1" w:lastRow="0" w:firstColumn="1" w:lastColumn="0" w:noHBand="0" w:noVBand="1"/>
@@ -1911,7 +1911,7 @@
     </w:tbl>
     <w:p>
       <w:pPr>
-        <w:pStyle w:val="Titre4"/>
+        <w:pStyle w:val="Titre40"/>
       </w:pPr>
     </w:p>
     <w:p>
@@ -1958,7 +1958,7 @@
     </w:p>
     <w:p>
       <w:pPr>
-        <w:pStyle w:val="Titre4"/>
+        <w:pStyle w:val="Titre40"/>
         <w:tabs>
           <w:tab w:val="left" w:pos="0"/>
         </w:tabs>
@@ -1967,7 +1967,7 @@
     </w:p>
     <w:p>
       <w:pPr>
-        <w:pStyle w:val="Titre4"/>
+        <w:pStyle w:val="Titre40"/>
         <w:tabs>
           <w:tab w:val="left" w:pos="0"/>
         </w:tabs>
@@ -1976,7 +1976,7 @@
     </w:p>
     <w:p>
       <w:pPr>
-        <w:pStyle w:val="Titre4"/>
+        <w:pStyle w:val="Titre40"/>
         <w:tabs>
           <w:tab w:val="left" w:pos="0"/>
         </w:tabs>
@@ -1985,7 +1985,7 @@
     </w:p>
     <w:p>
       <w:pPr>
-        <w:pStyle w:val="Titre4"/>
+        <w:pStyle w:val="Titre40"/>
         <w:tabs>
           <w:tab w:val="left" w:pos="0"/>
         </w:tabs>
@@ -1994,7 +1994,7 @@
     </w:p>
     <w:p>
       <w:pPr>
-        <w:pStyle w:val="Titre4"/>
+        <w:pStyle w:val="Titre40"/>
         <w:tabs>
           <w:tab w:val="left" w:pos="0"/>
         </w:tabs>
@@ -2003,7 +2003,7 @@
     </w:p>
     <w:p>
       <w:pPr>
-        <w:pStyle w:val="Titre4"/>
+        <w:pStyle w:val="Titre40"/>
         <w:tabs>
           <w:tab w:val="left" w:pos="0"/>
         </w:tabs>
@@ -2023,7 +2023,7 @@
     </w:p>
     <w:p>
       <w:pPr>
-        <w:pStyle w:val="Titre4"/>
+        <w:pStyle w:val="Titre40"/>
         <w:shd w:val="pct10" w:color="auto" w:fill="auto"/>
         <w:rPr>
           <w:b/>
@@ -2047,7 +2047,7 @@
     </w:p>
     <w:p>
       <w:pPr>
-        <w:pStyle w:val="Titre4"/>
+        <w:pStyle w:val="Titre40"/>
         <w:shd w:val="clear" w:color="auto" w:fill="E6E6E6"/>
         <w:ind w:firstLine="397"/>
         <w:rPr>
@@ -2060,7 +2060,7 @@
     </w:p>
     <w:p>
       <w:pPr>
-        <w:pStyle w:val="Titre4"/>
+        <w:pStyle w:val="Titre40"/>
         <w:rPr>
           <w:b/>
           <w:smallCaps/>
@@ -2071,7 +2071,7 @@
     </w:p>
     <w:p>
       <w:pPr>
-        <w:pStyle w:val="TOC1"/>
+        <w:pStyle w:val="TM1"/>
         <w:rPr>
           <w:rFonts w:asciiTheme="minorHAnsi" w:eastAsiaTheme="minorEastAsia" w:hAnsiTheme="minorHAnsi" w:cstheme="minorBidi"/>
           <w:b w:val="0"/>
@@ -2095,7 +2095,7 @@
       <w:hyperlink w:anchor="_Toc116471198" w:history="1">
         <w:r>
           <w:rPr>
-            <w:rStyle w:val="Hyperlink"/>
+            <w:rStyle w:val="Lienhypertexte"/>
             <w:noProof/>
           </w:rPr>
           <w:t>1</w:t>
@@ -2115,7 +2115,7 @@
         </w:r>
         <w:r>
           <w:rPr>
-            <w:rStyle w:val="Hyperlink"/>
+            <w:rStyle w:val="Lienhypertexte"/>
             <w:noProof/>
           </w:rPr>
           <w:t>Introduction</w:t>
@@ -2172,7 +2172,7 @@
     </w:p>
     <w:p>
       <w:pPr>
-        <w:pStyle w:val="TOC1"/>
+        <w:pStyle w:val="TM1"/>
         <w:rPr>
           <w:rFonts w:asciiTheme="minorHAnsi" w:eastAsiaTheme="minorEastAsia" w:hAnsiTheme="minorHAnsi" w:cstheme="minorBidi"/>
           <w:b w:val="0"/>
@@ -2187,7 +2187,7 @@
       <w:hyperlink w:anchor="_Toc116471199" w:history="1">
         <w:r>
           <w:rPr>
-            <w:rStyle w:val="Hyperlink"/>
+            <w:rStyle w:val="Lienhypertexte"/>
             <w:noProof/>
           </w:rPr>
           <w:t>2</w:t>
@@ -2207,7 +2207,7 @@
         </w:r>
         <w:r>
           <w:rPr>
-            <w:rStyle w:val="Hyperlink"/>
+            <w:rStyle w:val="Lienhypertexte"/>
             <w:noProof/>
           </w:rPr>
           <w:t>Prérequis</w:t>
@@ -2264,7 +2264,7 @@
     </w:p>
     <w:p>
       <w:pPr>
-        <w:pStyle w:val="TOC1"/>
+        <w:pStyle w:val="TM1"/>
         <w:rPr>
           <w:rFonts w:asciiTheme="minorHAnsi" w:eastAsiaTheme="minorEastAsia" w:hAnsiTheme="minorHAnsi" w:cstheme="minorBidi"/>
           <w:b w:val="0"/>
@@ -2279,7 +2279,7 @@
       <w:hyperlink w:anchor="_Toc116471200" w:history="1">
         <w:r>
           <w:rPr>
-            <w:rStyle w:val="Hyperlink"/>
+            <w:rStyle w:val="Lienhypertexte"/>
             <w:noProof/>
           </w:rPr>
           <w:t>3</w:t>
@@ -2299,7 +2299,7 @@
         </w:r>
         <w:r>
           <w:rPr>
-            <w:rStyle w:val="Hyperlink"/>
+            <w:rStyle w:val="Lienhypertexte"/>
             <w:noProof/>
           </w:rPr>
           <w:t>Première installation de l’application</w:t>
@@ -2356,7 +2356,7 @@
     </w:p>
     <w:p>
       <w:pPr>
-        <w:pStyle w:val="TOC1"/>
+        <w:pStyle w:val="TM1"/>
         <w:rPr>
           <w:rFonts w:asciiTheme="minorHAnsi" w:eastAsiaTheme="minorEastAsia" w:hAnsiTheme="minorHAnsi" w:cstheme="minorBidi"/>
           <w:b w:val="0"/>
@@ -2371,7 +2371,7 @@
       <w:hyperlink w:anchor="_Toc116471201" w:history="1">
         <w:r>
           <w:rPr>
-            <w:rStyle w:val="Hyperlink"/>
+            <w:rStyle w:val="Lienhypertexte"/>
             <w:noProof/>
           </w:rPr>
           <w:t>4</w:t>
@@ -2391,7 +2391,7 @@
         </w:r>
         <w:r>
           <w:rPr>
-            <w:rStyle w:val="Hyperlink"/>
+            <w:rStyle w:val="Lienhypertexte"/>
             <w:noProof/>
           </w:rPr>
           <w:t>Mise à jour de l’application</w:t>
@@ -2448,7 +2448,7 @@
     </w:p>
     <w:p>
       <w:pPr>
-        <w:pStyle w:val="TOC1"/>
+        <w:pStyle w:val="TM1"/>
         <w:rPr>
           <w:rFonts w:asciiTheme="minorHAnsi" w:eastAsiaTheme="minorEastAsia" w:hAnsiTheme="minorHAnsi" w:cstheme="minorBidi"/>
           <w:b w:val="0"/>
@@ -2463,7 +2463,7 @@
       <w:hyperlink w:anchor="_Toc116471202" w:history="1">
         <w:r>
           <w:rPr>
-            <w:rStyle w:val="Hyperlink"/>
+            <w:rStyle w:val="Lienhypertexte"/>
             <w:noProof/>
           </w:rPr>
           <w:t>5</w:t>
@@ -2483,7 +2483,7 @@
         </w:r>
         <w:r>
           <w:rPr>
-            <w:rStyle w:val="Hyperlink"/>
+            <w:rStyle w:val="Lienhypertexte"/>
             <w:noProof/>
           </w:rPr>
           <w:t>Migration vers un nouveau serveur</w:t>
@@ -2540,7 +2540,7 @@
     </w:p>
     <w:p>
       <w:pPr>
-        <w:pStyle w:val="TOC1"/>
+        <w:pStyle w:val="TM1"/>
         <w:rPr>
           <w:rFonts w:asciiTheme="minorHAnsi" w:eastAsiaTheme="minorEastAsia" w:hAnsiTheme="minorHAnsi" w:cstheme="minorBidi"/>
           <w:b w:val="0"/>
@@ -2555,7 +2555,7 @@
       <w:hyperlink w:anchor="_Toc116471203" w:history="1">
         <w:r>
           <w:rPr>
-            <w:rStyle w:val="Hyperlink"/>
+            <w:rStyle w:val="Lienhypertexte"/>
             <w:noProof/>
           </w:rPr>
           <w:t>6</w:t>
@@ -2575,7 +2575,7 @@
         </w:r>
         <w:r>
           <w:rPr>
-            <w:rStyle w:val="Hyperlink"/>
+            <w:rStyle w:val="Lienhypertexte"/>
             <w:noProof/>
           </w:rPr>
           <w:t>Script d’exemple FME</w:t>
@@ -2632,7 +2632,7 @@
     </w:p>
     <w:p>
       <w:pPr>
-        <w:pStyle w:val="Titre4"/>
+        <w:pStyle w:val="Titre40"/>
         <w:sectPr>
           <w:pgSz w:w="11906" w:h="16838" w:code="9"/>
           <w:pgMar w:top="1418" w:right="1418" w:bottom="1418" w:left="1985" w:header="709" w:footer="595" w:gutter="0"/>
@@ -2654,12 +2654,12 @@
     </w:p>
     <w:p>
       <w:pPr>
-        <w:pStyle w:val="Titre4"/>
-      </w:pPr>
-    </w:p>
-    <w:p>
-      <w:pPr>
-        <w:pStyle w:val="Heading1"/>
+        <w:pStyle w:val="Titre40"/>
+      </w:pPr>
+    </w:p>
+    <w:p>
+      <w:pPr>
+        <w:pStyle w:val="Titre1"/>
         <w:sectPr>
           <w:type w:val="continuous"/>
           <w:pgSz w:w="11906" w:h="16838" w:code="9"/>
@@ -2672,7 +2672,7 @@
     </w:p>
     <w:p>
       <w:pPr>
-        <w:pStyle w:val="Heading1"/>
+        <w:pStyle w:val="Titre1"/>
       </w:pPr>
       <w:bookmarkStart w:id="4" w:name="_Toc116471198"/>
       <w:r>
@@ -2684,7 +2684,7 @@
     </w:p>
     <w:p>
       <w:pPr>
-        <w:pStyle w:val="Titre4"/>
+        <w:pStyle w:val="Titre40"/>
         <w:shd w:val="clear" w:color="auto" w:fill="E6E6E6"/>
         <w:ind w:firstLine="397"/>
         <w:rPr>
@@ -2697,7 +2697,7 @@
     </w:p>
     <w:p>
       <w:pPr>
-        <w:pStyle w:val="Titre4"/>
+        <w:pStyle w:val="Titre40"/>
       </w:pPr>
     </w:p>
     <w:p>
@@ -2802,7 +2802,7 @@
     </w:p>
     <w:p>
       <w:pPr>
-        <w:pStyle w:val="Heading1"/>
+        <w:pStyle w:val="Titre1"/>
       </w:pPr>
       <w:bookmarkStart w:id="5" w:name="_Toc116471199"/>
       <w:r>
@@ -2812,7 +2812,7 @@
     </w:p>
     <w:p>
       <w:pPr>
-        <w:pStyle w:val="Titre4"/>
+        <w:pStyle w:val="Titre40"/>
         <w:shd w:val="clear" w:color="auto" w:fill="E6E6E6"/>
         <w:ind w:firstLine="397"/>
         <w:rPr>
@@ -2831,7 +2831,7 @@
     </w:p>
     <w:p>
       <w:pPr>
-        <w:pStyle w:val="Heading2"/>
+        <w:pStyle w:val="Titre2"/>
       </w:pPr>
       <w:r>
         <w:t>Prérequis logiciels</w:t>
@@ -2958,7 +2958,7 @@
     </w:p>
     <w:p>
       <w:pPr>
-        <w:pStyle w:val="Titre4"/>
+        <w:pStyle w:val="Titre40"/>
         <w:rPr>
           <w:lang w:val="fr-FR"/>
         </w:rPr>
@@ -2981,7 +2981,7 @@
     </w:p>
     <w:p>
       <w:pPr>
-        <w:pStyle w:val="Heading1"/>
+        <w:pStyle w:val="Titre1"/>
       </w:pPr>
       <w:bookmarkStart w:id="6" w:name="_Toc116471200"/>
       <w:r>
@@ -2994,7 +2994,7 @@
     </w:p>
     <w:p>
       <w:pPr>
-        <w:pStyle w:val="Titre4"/>
+        <w:pStyle w:val="Titre40"/>
         <w:shd w:val="clear" w:color="auto" w:fill="E6E6E6"/>
         <w:ind w:firstLine="397"/>
         <w:rPr>
@@ -3286,7 +3286,7 @@
     </w:p>
     <w:p>
       <w:pPr>
-        <w:pStyle w:val="ListParagraph"/>
+        <w:pStyle w:val="Paragraphedeliste"/>
         <w:numPr>
           <w:ilvl w:val="0"/>
           <w:numId w:val="11"/>
@@ -3591,29 +3591,55 @@
         <w:spacing w:after="120"/>
       </w:pPr>
       <w:r>
-        <w:t xml:space="preserve">Se connecter à l’application avec le compte administrateur par défaut </w:t>
-      </w:r>
-      <w:r>
-        <w:rPr>
-          <w:rFonts w:ascii="Courier New" w:hAnsi="Courier New" w:cs="Courier New"/>
-          <w:sz w:val="18"/>
-          <w:szCs w:val="18"/>
-        </w:rPr>
-        <w:t>admin</w:t>
-      </w:r>
-      <w:r>
-        <w:t xml:space="preserve"> et le mot de passe </w:t>
-      </w:r>
-      <w:r>
-        <w:rPr>
-          <w:rFonts w:ascii="Courier New" w:hAnsi="Courier New" w:cs="Courier New"/>
-          <w:sz w:val="18"/>
-          <w:szCs w:val="18"/>
-        </w:rPr>
-        <w:t>motdepasse21</w:t>
-      </w:r>
-      <w:r>
-        <w:t>.</w:t>
+        <w:t>Se connecter à l’application. Lors de la première connexion, l’utilisateur doit créer un compte admin</w:t>
+      </w:r>
+      <w:r>
+        <w:t> :</w:t>
+      </w:r>
+    </w:p>
+    <w:p>
+      <w:pPr>
+        <w:pStyle w:val="texte"/>
+        <w:spacing w:after="120"/>
+        <w:ind w:left="360"/>
+        <w:jc w:val="center"/>
+      </w:pPr>
+      <w:r>
+        <w:drawing>
+          <wp:inline distT="0" distB="0" distL="0" distR="0" wp14:anchorId="61D1047E" wp14:editId="1BADC105">
+            <wp:extent cx="3771900" cy="5250852"/>
+            <wp:effectExtent l="0" t="0" r="0" b="6985"/>
+            <wp:docPr id="1226320452" name="Image 1" descr="Une image contenant texte, Appareils électroniques, capture d’écran, logiciel&#10;&#10;Description générée automatiquement"/>
+            <wp:cNvGraphicFramePr>
+              <a:graphicFrameLocks xmlns:a="http://schemas.openxmlformats.org/drawingml/2006/main" noChangeAspect="1"/>
+            </wp:cNvGraphicFramePr>
+            <a:graphic xmlns:a="http://schemas.openxmlformats.org/drawingml/2006/main">
+              <a:graphicData uri="http://schemas.openxmlformats.org/drawingml/2006/picture">
+                <pic:pic xmlns:pic="http://schemas.openxmlformats.org/drawingml/2006/picture">
+                  <pic:nvPicPr>
+                    <pic:cNvPr id="1226320452" name="Image 1" descr="Une image contenant texte, Appareils électroniques, capture d’écran, logiciel&#10;&#10;Description générée automatiquement"/>
+                    <pic:cNvPicPr/>
+                  </pic:nvPicPr>
+                  <pic:blipFill>
+                    <a:blip r:embed="rId13"/>
+                    <a:stretch>
+                      <a:fillRect/>
+                    </a:stretch>
+                  </pic:blipFill>
+                  <pic:spPr>
+                    <a:xfrm>
+                      <a:off x="0" y="0"/>
+                      <a:ext cx="3807926" cy="5301003"/>
+                    </a:xfrm>
+                    <a:prstGeom prst="rect">
+                      <a:avLst/>
+                    </a:prstGeom>
+                  </pic:spPr>
+                </pic:pic>
+              </a:graphicData>
+            </a:graphic>
+          </wp:inline>
+        </w:drawing>
       </w:r>
     </w:p>
     <w:p>
@@ -3626,25 +3652,8 @@
         <w:spacing w:after="120"/>
       </w:pPr>
       <w:r>
-        <w:t>Aller dans Utilisateurs et droits</w:t>
-      </w:r>
-    </w:p>
-    <w:p>
-      <w:pPr>
-        <w:pStyle w:val="texte"/>
-        <w:numPr>
-          <w:ilvl w:val="0"/>
-          <w:numId w:val="11"/>
-        </w:numPr>
-        <w:spacing w:after="120"/>
-      </w:pPr>
-      <w:proofErr w:type="spellStart"/>
-      <w:r>
-        <w:t>Ouvir</w:t>
-      </w:r>
-      <w:proofErr w:type="spellEnd"/>
-      <w:r>
-        <w:t xml:space="preserve"> l’utilisateur </w:t>
+        <w:lastRenderedPageBreak/>
+        <w:t xml:space="preserve">Remplir les champs et appuyer sur </w:t>
       </w:r>
       <w:r>
         <w:rPr>
@@ -3652,64 +3661,7 @@
           <w:sz w:val="18"/>
           <w:szCs w:val="18"/>
         </w:rPr>
-        <w:t>admin</w:t>
-      </w:r>
-      <w:r>
-        <w:t xml:space="preserve"> </w:t>
-      </w:r>
-    </w:p>
-    <w:p>
-      <w:pPr>
-        <w:pStyle w:val="texte"/>
-        <w:numPr>
-          <w:ilvl w:val="0"/>
-          <w:numId w:val="11"/>
-        </w:numPr>
-        <w:spacing w:after="120"/>
-      </w:pPr>
-      <w:r>
-        <w:t>Changer le mot de passe de l’</w:t>
-      </w:r>
-      <w:r>
-        <w:t>utilisateur,</w:t>
-      </w:r>
-      <w:r>
-        <w:t xml:space="preserve"> éventuellement son login</w:t>
-      </w:r>
-      <w:r>
-        <w:t xml:space="preserve"> et r</w:t>
-      </w:r>
-      <w:r>
-        <w:t xml:space="preserve">enseigner l’adresse </w:t>
-      </w:r>
-      <w:proofErr w:type="gramStart"/>
-      <w:r>
-        <w:t>e-mail</w:t>
-      </w:r>
-      <w:proofErr w:type="gramEnd"/>
-      <w:r>
-        <w:t xml:space="preserve"> pour les notifications</w:t>
-      </w:r>
-    </w:p>
-    <w:p>
-      <w:pPr>
-        <w:pStyle w:val="texte"/>
-        <w:numPr>
-          <w:ilvl w:val="0"/>
-          <w:numId w:val="11"/>
-        </w:numPr>
-        <w:spacing w:after="120"/>
-      </w:pPr>
-      <w:r>
-        <w:t xml:space="preserve">Cliquer sur </w:t>
-      </w:r>
-      <w:r>
-        <w:rPr>
-          <w:rFonts w:ascii="Courier New" w:hAnsi="Courier New" w:cs="Courier New"/>
-          <w:sz w:val="18"/>
-          <w:szCs w:val="18"/>
-        </w:rPr>
-        <w:t>Enregistrer</w:t>
+        <w:t>Créer le compte</w:t>
       </w:r>
     </w:p>
     <w:p>
@@ -3827,7 +3779,7 @@
     </w:p>
     <w:p>
       <w:pPr>
-        <w:pStyle w:val="Heading1"/>
+        <w:pStyle w:val="Titre1"/>
       </w:pPr>
       <w:bookmarkStart w:id="8" w:name="_Ref70542400"/>
       <w:bookmarkStart w:id="9" w:name="_Toc116471201"/>
@@ -3841,7 +3793,7 @@
     </w:p>
     <w:p>
       <w:pPr>
-        <w:pStyle w:val="Titre4"/>
+        <w:pStyle w:val="Titre40"/>
         <w:shd w:val="clear" w:color="auto" w:fill="E6E6E6"/>
         <w:ind w:firstLine="397"/>
         <w:rPr>
@@ -3854,12 +3806,12 @@
     </w:p>
     <w:p>
       <w:pPr>
-        <w:pStyle w:val="Titre4"/>
-      </w:pPr>
-    </w:p>
-    <w:p>
-      <w:pPr>
-        <w:pStyle w:val="Titre4"/>
+        <w:pStyle w:val="Titre40"/>
+      </w:pPr>
+    </w:p>
+    <w:p>
+      <w:pPr>
+        <w:pStyle w:val="Titre40"/>
         <w:spacing w:after="120"/>
       </w:pPr>
       <w:r>
@@ -3874,7 +3826,7 @@
     </w:p>
     <w:p>
       <w:pPr>
-        <w:pStyle w:val="Titre4"/>
+        <w:pStyle w:val="Titre40"/>
         <w:numPr>
           <w:ilvl w:val="0"/>
           <w:numId w:val="13"/>
@@ -3892,7 +3844,7 @@
     </w:p>
     <w:p>
       <w:pPr>
-        <w:pStyle w:val="Titre4"/>
+        <w:pStyle w:val="Titre40"/>
         <w:numPr>
           <w:ilvl w:val="1"/>
           <w:numId w:val="13"/>
@@ -3900,9 +3852,6 @@
         <w:spacing w:after="120"/>
       </w:pPr>
       <w:r>
-        <w:t xml:space="preserve"> </w:t>
-      </w:r>
-      <w:r>
         <w:rPr>
           <w:rFonts w:ascii="Courier New" w:hAnsi="Courier New" w:cs="Courier New"/>
           <w:sz w:val="18"/>
@@ -3931,7 +3880,7 @@
     </w:p>
     <w:p>
       <w:pPr>
-        <w:pStyle w:val="Titre4"/>
+        <w:pStyle w:val="Titre40"/>
         <w:numPr>
           <w:ilvl w:val="1"/>
           <w:numId w:val="13"/>
@@ -3953,7 +3902,7 @@
     </w:p>
     <w:p>
       <w:pPr>
-        <w:pStyle w:val="Titre4"/>
+        <w:pStyle w:val="Titre40"/>
         <w:numPr>
           <w:ilvl w:val="1"/>
           <w:numId w:val="13"/>
@@ -4028,7 +3977,7 @@
     </w:p>
     <w:p>
       <w:pPr>
-        <w:pStyle w:val="Titre4"/>
+        <w:pStyle w:val="Titre40"/>
         <w:numPr>
           <w:ilvl w:val="1"/>
           <w:numId w:val="13"/>
@@ -4075,7 +4024,7 @@
     </w:p>
     <w:p>
       <w:pPr>
-        <w:pStyle w:val="Titre4"/>
+        <w:pStyle w:val="Titre40"/>
         <w:numPr>
           <w:ilvl w:val="1"/>
           <w:numId w:val="13"/>
@@ -4121,7 +4070,7 @@
     </w:p>
     <w:p>
       <w:pPr>
-        <w:pStyle w:val="Titre4"/>
+        <w:pStyle w:val="Titre40"/>
         <w:numPr>
           <w:ilvl w:val="0"/>
           <w:numId w:val="13"/>
@@ -4142,7 +4091,7 @@
     </w:p>
     <w:p>
       <w:pPr>
-        <w:pStyle w:val="Titre4"/>
+        <w:pStyle w:val="Titre40"/>
         <w:numPr>
           <w:ilvl w:val="0"/>
           <w:numId w:val="13"/>
@@ -4211,7 +4160,7 @@
     </w:p>
     <w:p>
       <w:pPr>
-        <w:pStyle w:val="Titre4"/>
+        <w:pStyle w:val="Titre40"/>
         <w:numPr>
           <w:ilvl w:val="0"/>
           <w:numId w:val="13"/>
@@ -4226,7 +4175,7 @@
     </w:p>
     <w:p>
       <w:pPr>
-        <w:pStyle w:val="Titre4"/>
+        <w:pStyle w:val="Titre40"/>
         <w:numPr>
           <w:ilvl w:val="0"/>
           <w:numId w:val="13"/>
@@ -4269,7 +4218,7 @@
     </w:p>
     <w:p>
       <w:pPr>
-        <w:pStyle w:val="Titre4"/>
+        <w:pStyle w:val="Titre40"/>
         <w:spacing w:after="120"/>
         <w:ind w:left="360"/>
       </w:pPr>
@@ -4337,7 +4286,7 @@
     </w:p>
     <w:p>
       <w:pPr>
-        <w:pStyle w:val="Titre4"/>
+        <w:pStyle w:val="Titre40"/>
         <w:numPr>
           <w:ilvl w:val="0"/>
           <w:numId w:val="13"/>
@@ -4362,7 +4311,7 @@
     </w:p>
     <w:p>
       <w:pPr>
-        <w:pStyle w:val="Titre4"/>
+        <w:pStyle w:val="Titre40"/>
         <w:numPr>
           <w:ilvl w:val="1"/>
           <w:numId w:val="13"/>
@@ -4401,7 +4350,7 @@
     </w:p>
     <w:p>
       <w:pPr>
-        <w:pStyle w:val="Titre4"/>
+        <w:pStyle w:val="Titre40"/>
         <w:numPr>
           <w:ilvl w:val="1"/>
           <w:numId w:val="13"/>
@@ -4423,7 +4372,7 @@
     </w:p>
     <w:p>
       <w:pPr>
-        <w:pStyle w:val="Titre4"/>
+        <w:pStyle w:val="Titre40"/>
         <w:numPr>
           <w:ilvl w:val="0"/>
           <w:numId w:val="13"/>
@@ -4504,7 +4453,7 @@
     </w:p>
     <w:p>
       <w:pPr>
-        <w:pStyle w:val="Titre4"/>
+        <w:pStyle w:val="Titre40"/>
         <w:spacing w:after="120"/>
         <w:ind w:left="360"/>
       </w:pPr>
@@ -4553,10 +4502,10 @@
       <w:r>
         <w:t xml:space="preserve"> référer à la documentation officielle si nécessaire : </w:t>
       </w:r>
-      <w:hyperlink r:id="rId13" w:history="1">
+      <w:hyperlink r:id="rId14" w:history="1">
         <w:r>
           <w:rPr>
-            <w:rStyle w:val="Hyperlink"/>
+            <w:rStyle w:val="Lienhypertexte"/>
           </w:rPr>
           <w:t>https://openlayers.org/en/v9.1.0/apidoc/</w:t>
         </w:r>
@@ -4564,7 +4513,7 @@
     </w:p>
     <w:p>
       <w:pPr>
-        <w:pStyle w:val="Titre4"/>
+        <w:pStyle w:val="Titre40"/>
         <w:numPr>
           <w:ilvl w:val="0"/>
           <w:numId w:val="13"/>
@@ -4614,7 +4563,7 @@
     </w:p>
     <w:p>
       <w:pPr>
-        <w:pStyle w:val="ListParagraph"/>
+        <w:pStyle w:val="Paragraphedeliste"/>
         <w:numPr>
           <w:ilvl w:val="0"/>
           <w:numId w:val="13"/>
@@ -4690,7 +4639,7 @@
     </w:p>
     <w:p>
       <w:pPr>
-        <w:pStyle w:val="Titre4"/>
+        <w:pStyle w:val="Titre40"/>
         <w:numPr>
           <w:ilvl w:val="0"/>
           <w:numId w:val="13"/>
@@ -4703,7 +4652,7 @@
     </w:p>
     <w:p>
       <w:pPr>
-        <w:pStyle w:val="Titre4"/>
+        <w:pStyle w:val="Titre40"/>
         <w:numPr>
           <w:ilvl w:val="0"/>
           <w:numId w:val="13"/>
@@ -4795,7 +4744,7 @@
     </w:p>
     <w:p>
       <w:pPr>
-        <w:pStyle w:val="Heading1"/>
+        <w:pStyle w:val="Titre1"/>
       </w:pPr>
       <w:bookmarkStart w:id="13" w:name="_Toc116471202"/>
       <w:r>
@@ -4806,7 +4755,7 @@
     </w:p>
     <w:p>
       <w:pPr>
-        <w:pStyle w:val="Titre4"/>
+        <w:pStyle w:val="Titre40"/>
         <w:shd w:val="clear" w:color="auto" w:fill="E6E6E6"/>
         <w:ind w:firstLine="397"/>
         <w:rPr>
@@ -4819,12 +4768,12 @@
     </w:p>
     <w:p>
       <w:pPr>
-        <w:pStyle w:val="Titre4"/>
-      </w:pPr>
-    </w:p>
-    <w:p>
-      <w:pPr>
-        <w:pStyle w:val="Titre4"/>
+        <w:pStyle w:val="Titre40"/>
+      </w:pPr>
+    </w:p>
+    <w:p>
+      <w:pPr>
+        <w:pStyle w:val="Titre40"/>
       </w:pPr>
       <w:r>
         <w:t>La procédure ci-dessous détaille comment procéder au cas où l’application devrait être migrée sur d’autres serveurs.</w:t>
@@ -4832,12 +4781,12 @@
     </w:p>
     <w:p>
       <w:pPr>
-        <w:pStyle w:val="Titre4"/>
-      </w:pPr>
-    </w:p>
-    <w:p>
-      <w:pPr>
-        <w:pStyle w:val="Heading2"/>
+        <w:pStyle w:val="Titre40"/>
+      </w:pPr>
+    </w:p>
+    <w:p>
+      <w:pPr>
+        <w:pStyle w:val="Titre2"/>
       </w:pPr>
       <w:r>
         <w:t>Actions sur l’ancien serveur</w:t>
@@ -4845,7 +4794,7 @@
     </w:p>
     <w:p>
       <w:pPr>
-        <w:pStyle w:val="Titre4"/>
+        <w:pStyle w:val="Titre40"/>
         <w:numPr>
           <w:ilvl w:val="0"/>
           <w:numId w:val="15"/>
@@ -4887,7 +4836,7 @@
     </w:p>
     <w:p>
       <w:pPr>
-        <w:pStyle w:val="Titre4"/>
+        <w:pStyle w:val="Titre40"/>
         <w:numPr>
           <w:ilvl w:val="0"/>
           <w:numId w:val="15"/>
@@ -4983,7 +4932,7 @@
     </w:p>
     <w:p>
       <w:pPr>
-        <w:pStyle w:val="Titre4"/>
+        <w:pStyle w:val="Titre40"/>
         <w:numPr>
           <w:ilvl w:val="0"/>
           <w:numId w:val="15"/>
@@ -5011,7 +4960,7 @@
     </w:p>
     <w:p>
       <w:pPr>
-        <w:pStyle w:val="Titre4"/>
+        <w:pStyle w:val="Titre40"/>
         <w:rPr>
           <w:lang w:val="fr-FR"/>
         </w:rPr>
@@ -5019,7 +4968,7 @@
     </w:p>
     <w:p>
       <w:pPr>
-        <w:pStyle w:val="Titre4"/>
+        <w:pStyle w:val="Titre40"/>
         <w:rPr>
           <w:lang w:val="fr-FR"/>
         </w:rPr>
@@ -5027,7 +4976,7 @@
     </w:p>
     <w:p>
       <w:pPr>
-        <w:pStyle w:val="Heading2"/>
+        <w:pStyle w:val="Titre2"/>
       </w:pPr>
       <w:r>
         <w:t>Actions sur le nouveau serveur</w:t>
@@ -5035,7 +4984,7 @@
     </w:p>
     <w:p>
       <w:pPr>
-        <w:pStyle w:val="Titre4"/>
+        <w:pStyle w:val="Titre40"/>
         <w:numPr>
           <w:ilvl w:val="0"/>
           <w:numId w:val="17"/>
@@ -5063,7 +5012,7 @@
     </w:p>
     <w:p>
       <w:pPr>
-        <w:pStyle w:val="Titre4"/>
+        <w:pStyle w:val="Titre40"/>
         <w:numPr>
           <w:ilvl w:val="0"/>
           <w:numId w:val="17"/>
@@ -5083,7 +5032,7 @@
     </w:p>
     <w:p>
       <w:pPr>
-        <w:pStyle w:val="Titre4"/>
+        <w:pStyle w:val="Titre40"/>
         <w:numPr>
           <w:ilvl w:val="0"/>
           <w:numId w:val="17"/>
@@ -5179,7 +5128,7 @@
     </w:p>
     <w:p>
       <w:pPr>
-        <w:pStyle w:val="Titre4"/>
+        <w:pStyle w:val="Titre40"/>
         <w:numPr>
           <w:ilvl w:val="0"/>
           <w:numId w:val="17"/>
@@ -5232,7 +5181,7 @@
     </w:p>
     <w:p>
       <w:pPr>
-        <w:pStyle w:val="Titre4"/>
+        <w:pStyle w:val="Titre40"/>
         <w:rPr>
           <w:lang w:val="fr-FR"/>
         </w:rPr>
@@ -5240,17 +5189,17 @@
     </w:p>
     <w:p>
       <w:pPr>
-        <w:pStyle w:val="Titre4"/>
-      </w:pPr>
-    </w:p>
-    <w:p>
-      <w:pPr>
-        <w:pStyle w:val="Titre4"/>
-      </w:pPr>
-    </w:p>
-    <w:p>
-      <w:pPr>
-        <w:pStyle w:val="Heading1"/>
+        <w:pStyle w:val="Titre40"/>
+      </w:pPr>
+    </w:p>
+    <w:p>
+      <w:pPr>
+        <w:pStyle w:val="Titre40"/>
+      </w:pPr>
+    </w:p>
+    <w:p>
+      <w:pPr>
+        <w:pStyle w:val="Titre1"/>
       </w:pPr>
       <w:bookmarkStart w:id="14" w:name="_Toc116471203"/>
       <w:r>
@@ -5260,7 +5209,7 @@
     </w:p>
     <w:p>
       <w:pPr>
-        <w:pStyle w:val="Titre4"/>
+        <w:pStyle w:val="Titre40"/>
         <w:shd w:val="clear" w:color="auto" w:fill="E6E6E6"/>
         <w:ind w:firstLine="397"/>
         <w:rPr>
@@ -5273,12 +5222,12 @@
     </w:p>
     <w:p>
       <w:pPr>
-        <w:pStyle w:val="Titre4"/>
-      </w:pPr>
-    </w:p>
-    <w:p>
-      <w:pPr>
-        <w:pStyle w:val="Titre4"/>
+        <w:pStyle w:val="Titre40"/>
+      </w:pPr>
+    </w:p>
+    <w:p>
+      <w:pPr>
+        <w:pStyle w:val="Titre40"/>
       </w:pPr>
       <w:r>
         <w:t xml:space="preserve">Dans le répertoire </w:t>
@@ -5317,7 +5266,7 @@
     </w:p>
     <w:tbl>
       <w:tblPr>
-        <w:tblStyle w:val="TableGrid"/>
+        <w:tblStyle w:val="Grilledutableau"/>
         <w:tblW w:w="9215" w:type="dxa"/>
         <w:tblInd w:w="-426" w:type="dxa"/>
         <w:tblBorders>
@@ -5382,7 +5331,7 @@
                           <pic:cNvPicPr/>
                         </pic:nvPicPr>
                         <pic:blipFill>
-                          <a:blip r:embed="rId14" cstate="print">
+                          <a:blip r:embed="rId15" cstate="print">
                             <a:extLst>
                               <a:ext uri="{28A0092B-C50C-407E-A947-70E740481C1C}">
                                 <a14:useLocalDpi xmlns:a14="http://schemas.microsoft.com/office/drawing/2010/main" val="0"/>
@@ -5488,7 +5437,7 @@
       </w:pPr>
     </w:p>
     <w:sectPr>
-      <w:headerReference w:type="default" r:id="rId15"/>
+      <w:headerReference w:type="default" r:id="rId16"/>
       <w:pgSz w:w="11906" w:h="16838" w:code="9"/>
       <w:pgMar w:top="1418" w:right="1418" w:bottom="1418" w:left="1985" w:header="709" w:footer="595" w:gutter="0"/>
       <w:cols w:space="708"/>
@@ -5507,11 +5456,11 @@
 </file>
 
 <file path=word/endnotes.xml><?xml version="1.0" encoding="utf-8"?>
-<w:endnotes xmlns:wpc="http://schemas.microsoft.com/office/word/2010/wordprocessingCanvas" xmlns:cx="http://schemas.microsoft.com/office/drawing/2014/chartex" xmlns:cx1="http://schemas.microsoft.com/office/drawing/2015/9/8/chartex" xmlns:cx2="http://schemas.microsoft.com/office/drawing/2015/10/21/chartex" xmlns:cx3="http://schemas.microsoft.com/office/drawing/2016/5/9/chartex" xmlns:cx4="http://schemas.microsoft.com/office/drawing/2016/5/10/chartex" xmlns:cx5="http://schemas.microsoft.com/office/drawing/2016/5/11/chartex" xmlns:cx6="http://schemas.microsoft.com/office/drawing/2016/5/12/chartex" xmlns:cx7="http://schemas.microsoft.com/office/drawing/2016/5/13/chartex" xmlns:cx8="http://schemas.microsoft.com/office/drawing/2016/5/14/chartex" xmlns:mc="http://schemas.openxmlformats.org/markup-compatibility/2006" xmlns:aink="http://schemas.microsoft.com/office/drawing/2016/ink" xmlns:am3d="http://schemas.microsoft.com/office/drawing/2017/model3d" xmlns:o="urn:schemas-microsoft-com:office:office" xmlns:oel="http://schemas.microsoft.com/office/2019/extlst" xmlns:r="http://schemas.openxmlformats.org/officeDocument/2006/relationships" xmlns:m="http://schemas.openxmlformats.org/officeDocument/2006/math" xmlns:v="urn:schemas-microsoft-com:vml" xmlns:wp14="http://schemas.microsoft.com/office/word/2010/wordprocessingDrawing" xmlns:wp="http://schemas.openxmlformats.org/drawingml/2006/wordprocessingDrawing" xmlns:w10="urn:schemas-microsoft-com:office:word" xmlns:w="http://schemas.openxmlformats.org/wordprocessingml/2006/main" xmlns:w14="http://schemas.microsoft.com/office/word/2010/wordml" xmlns:w15="http://schemas.microsoft.com/office/word/2012/wordml" xmlns:w16cex="http://schemas.microsoft.com/office/word/2018/wordml/cex" xmlns:w16cid="http://schemas.microsoft.com/office/word/2016/wordml/cid" xmlns:w16="http://schemas.microsoft.com/office/word/2018/wordml" xmlns:w16du="http://schemas.microsoft.com/office/word/2023/wordml/word16du" xmlns:w16sdtdh="http://schemas.microsoft.com/office/word/2020/wordml/sdtdatahash" xmlns:w16se="http://schemas.microsoft.com/office/word/2015/wordml/symex" xmlns:wpg="http://schemas.microsoft.com/office/word/2010/wordprocessingGroup" xmlns:wpi="http://schemas.microsoft.com/office/word/2010/wordprocessingInk" xmlns:wne="http://schemas.microsoft.com/office/word/2006/wordml" xmlns:wps="http://schemas.microsoft.com/office/word/2010/wordprocessingShape" mc:Ignorable="w14 w15 w16se w16cid w16 w16cex w16sdtdh w16du wp14">
+<w:endnotes xmlns:wpc="http://schemas.microsoft.com/office/word/2010/wordprocessingCanvas" xmlns:cx="http://schemas.microsoft.com/office/drawing/2014/chartex" xmlns:cx1="http://schemas.microsoft.com/office/drawing/2015/9/8/chartex" xmlns:cx2="http://schemas.microsoft.com/office/drawing/2015/10/21/chartex" xmlns:cx3="http://schemas.microsoft.com/office/drawing/2016/5/9/chartex" xmlns:cx4="http://schemas.microsoft.com/office/drawing/2016/5/10/chartex" xmlns:cx5="http://schemas.microsoft.com/office/drawing/2016/5/11/chartex" xmlns:cx6="http://schemas.microsoft.com/office/drawing/2016/5/12/chartex" xmlns:cx7="http://schemas.microsoft.com/office/drawing/2016/5/13/chartex" xmlns:cx8="http://schemas.microsoft.com/office/drawing/2016/5/14/chartex" xmlns:mc="http://schemas.openxmlformats.org/markup-compatibility/2006" xmlns:aink="http://schemas.microsoft.com/office/drawing/2016/ink" xmlns:am3d="http://schemas.microsoft.com/office/drawing/2017/model3d" xmlns:o="urn:schemas-microsoft-com:office:office" xmlns:oel="http://schemas.microsoft.com/office/2019/extlst" xmlns:r="http://schemas.openxmlformats.org/officeDocument/2006/relationships" xmlns:m="http://schemas.openxmlformats.org/officeDocument/2006/math" xmlns:v="urn:schemas-microsoft-com:vml" xmlns:wp14="http://schemas.microsoft.com/office/word/2010/wordprocessingDrawing" xmlns:wp="http://schemas.openxmlformats.org/drawingml/2006/wordprocessingDrawing" xmlns:w10="urn:schemas-microsoft-com:office:word" xmlns:w="http://schemas.openxmlformats.org/wordprocessingml/2006/main" xmlns:w14="http://schemas.microsoft.com/office/word/2010/wordml" xmlns:w15="http://schemas.microsoft.com/office/word/2012/wordml" xmlns:w16cex="http://schemas.microsoft.com/office/word/2018/wordml/cex" xmlns:w16cid="http://schemas.microsoft.com/office/word/2016/wordml/cid" xmlns:w16="http://schemas.microsoft.com/office/word/2018/wordml" xmlns:w16du="http://schemas.microsoft.com/office/word/2023/wordml/word16du" xmlns:w16sdtdh="http://schemas.microsoft.com/office/word/2020/wordml/sdtdatahash" xmlns:w16sdtfl="http://schemas.microsoft.com/office/word/2024/wordml/sdtformatlock" xmlns:w16se="http://schemas.microsoft.com/office/word/2015/wordml/symex" xmlns:wpg="http://schemas.microsoft.com/office/word/2010/wordprocessingGroup" xmlns:wpi="http://schemas.microsoft.com/office/word/2010/wordprocessingInk" xmlns:wne="http://schemas.microsoft.com/office/word/2006/wordml" xmlns:wps="http://schemas.microsoft.com/office/word/2010/wordprocessingShape" mc:Ignorable="w14 w15 w16se w16cid w16 w16cex w16sdtdh w16sdtfl w16du wp14">
   <w:endnote w:type="separator" w:id="-1">
     <w:p>
       <w:pPr>
-        <w:pStyle w:val="Titre4"/>
+        <w:pStyle w:val="Titre40"/>
       </w:pPr>
       <w:r>
         <w:separator/>
@@ -5521,7 +5470,7 @@
   <w:endnote w:type="continuationSeparator" w:id="0">
     <w:p>
       <w:pPr>
-        <w:pStyle w:val="Titre4"/>
+        <w:pStyle w:val="Titre40"/>
       </w:pPr>
       <w:r>
         <w:continuationSeparator/>
@@ -5532,10 +5481,10 @@
 </file>
 
 <file path=word/footer1.xml><?xml version="1.0" encoding="utf-8"?>
-<w:ftr xmlns:wpc="http://schemas.microsoft.com/office/word/2010/wordprocessingCanvas" xmlns:cx="http://schemas.microsoft.com/office/drawing/2014/chartex" xmlns:cx1="http://schemas.microsoft.com/office/drawing/2015/9/8/chartex" xmlns:cx2="http://schemas.microsoft.com/office/drawing/2015/10/21/chartex" xmlns:cx3="http://schemas.microsoft.com/office/drawing/2016/5/9/chartex" xmlns:cx4="http://schemas.microsoft.com/office/drawing/2016/5/10/chartex" xmlns:cx5="http://schemas.microsoft.com/office/drawing/2016/5/11/chartex" xmlns:cx6="http://schemas.microsoft.com/office/drawing/2016/5/12/chartex" xmlns:cx7="http://schemas.microsoft.com/office/drawing/2016/5/13/chartex" xmlns:cx8="http://schemas.microsoft.com/office/drawing/2016/5/14/chartex" xmlns:mc="http://schemas.openxmlformats.org/markup-compatibility/2006" xmlns:aink="http://schemas.microsoft.com/office/drawing/2016/ink" xmlns:am3d="http://schemas.microsoft.com/office/drawing/2017/model3d" xmlns:o="urn:schemas-microsoft-com:office:office" xmlns:oel="http://schemas.microsoft.com/office/2019/extlst" xmlns:r="http://schemas.openxmlformats.org/officeDocument/2006/relationships" xmlns:m="http://schemas.openxmlformats.org/officeDocument/2006/math" xmlns:v="urn:schemas-microsoft-com:vml" xmlns:wp14="http://schemas.microsoft.com/office/word/2010/wordprocessingDrawing" xmlns:wp="http://schemas.openxmlformats.org/drawingml/2006/wordprocessingDrawing" xmlns:w10="urn:schemas-microsoft-com:office:word" xmlns:w="http://schemas.openxmlformats.org/wordprocessingml/2006/main" xmlns:w14="http://schemas.microsoft.com/office/word/2010/wordml" xmlns:w15="http://schemas.microsoft.com/office/word/2012/wordml" xmlns:w16cex="http://schemas.microsoft.com/office/word/2018/wordml/cex" xmlns:w16cid="http://schemas.microsoft.com/office/word/2016/wordml/cid" xmlns:w16="http://schemas.microsoft.com/office/word/2018/wordml" xmlns:w16du="http://schemas.microsoft.com/office/word/2023/wordml/word16du" xmlns:w16sdtdh="http://schemas.microsoft.com/office/word/2020/wordml/sdtdatahash" xmlns:w16se="http://schemas.microsoft.com/office/word/2015/wordml/symex" xmlns:wpg="http://schemas.microsoft.com/office/word/2010/wordprocessingGroup" xmlns:wpi="http://schemas.microsoft.com/office/word/2010/wordprocessingInk" xmlns:wne="http://schemas.microsoft.com/office/word/2006/wordml" xmlns:wps="http://schemas.microsoft.com/office/word/2010/wordprocessingShape" mc:Ignorable="w14 w15 w16se w16cid w16 w16cex w16sdtdh w16du wp14">
+<w:ftr xmlns:wpc="http://schemas.microsoft.com/office/word/2010/wordprocessingCanvas" xmlns:cx="http://schemas.microsoft.com/office/drawing/2014/chartex" xmlns:cx1="http://schemas.microsoft.com/office/drawing/2015/9/8/chartex" xmlns:cx2="http://schemas.microsoft.com/office/drawing/2015/10/21/chartex" xmlns:cx3="http://schemas.microsoft.com/office/drawing/2016/5/9/chartex" xmlns:cx4="http://schemas.microsoft.com/office/drawing/2016/5/10/chartex" xmlns:cx5="http://schemas.microsoft.com/office/drawing/2016/5/11/chartex" xmlns:cx6="http://schemas.microsoft.com/office/drawing/2016/5/12/chartex" xmlns:cx7="http://schemas.microsoft.com/office/drawing/2016/5/13/chartex" xmlns:cx8="http://schemas.microsoft.com/office/drawing/2016/5/14/chartex" xmlns:mc="http://schemas.openxmlformats.org/markup-compatibility/2006" xmlns:aink="http://schemas.microsoft.com/office/drawing/2016/ink" xmlns:am3d="http://schemas.microsoft.com/office/drawing/2017/model3d" xmlns:o="urn:schemas-microsoft-com:office:office" xmlns:oel="http://schemas.microsoft.com/office/2019/extlst" xmlns:r="http://schemas.openxmlformats.org/officeDocument/2006/relationships" xmlns:m="http://schemas.openxmlformats.org/officeDocument/2006/math" xmlns:v="urn:schemas-microsoft-com:vml" xmlns:wp14="http://schemas.microsoft.com/office/word/2010/wordprocessingDrawing" xmlns:wp="http://schemas.openxmlformats.org/drawingml/2006/wordprocessingDrawing" xmlns:w10="urn:schemas-microsoft-com:office:word" xmlns:w="http://schemas.openxmlformats.org/wordprocessingml/2006/main" xmlns:w14="http://schemas.microsoft.com/office/word/2010/wordml" xmlns:w15="http://schemas.microsoft.com/office/word/2012/wordml" xmlns:w16cex="http://schemas.microsoft.com/office/word/2018/wordml/cex" xmlns:w16cid="http://schemas.microsoft.com/office/word/2016/wordml/cid" xmlns:w16="http://schemas.microsoft.com/office/word/2018/wordml" xmlns:w16du="http://schemas.microsoft.com/office/word/2023/wordml/word16du" xmlns:w16sdtdh="http://schemas.microsoft.com/office/word/2020/wordml/sdtdatahash" xmlns:w16sdtfl="http://schemas.microsoft.com/office/word/2024/wordml/sdtformatlock" xmlns:w16se="http://schemas.microsoft.com/office/word/2015/wordml/symex" xmlns:wpg="http://schemas.microsoft.com/office/word/2010/wordprocessingGroup" xmlns:wpi="http://schemas.microsoft.com/office/word/2010/wordprocessingInk" xmlns:wne="http://schemas.microsoft.com/office/word/2006/wordml" xmlns:wps="http://schemas.microsoft.com/office/word/2010/wordprocessingShape" mc:Ignorable="w14 w15 w16se w16cid w16 w16cex w16sdtdh w16sdtfl w16du wp14">
   <w:p>
     <w:pPr>
-      <w:pStyle w:val="Footer"/>
+      <w:pStyle w:val="Pieddepage"/>
       <w:tabs>
         <w:tab w:val="clear" w:pos="4536"/>
       </w:tabs>
@@ -5548,7 +5497,7 @@
     </w:pPr>
     <w:r>
       <w:rPr>
-        <w:rStyle w:val="PageNumber"/>
+        <w:rStyle w:val="Numrodepage"/>
         <w:sz w:val="20"/>
         <w:szCs w:val="20"/>
       </w:rPr>
@@ -5556,7 +5505,7 @@
     </w:r>
     <w:r>
       <w:rPr>
-        <w:rStyle w:val="PageNumber"/>
+        <w:rStyle w:val="Numrodepage"/>
         <w:sz w:val="20"/>
         <w:szCs w:val="20"/>
       </w:rPr>
@@ -5564,7 +5513,7 @@
     </w:r>
     <w:r>
       <w:rPr>
-        <w:rStyle w:val="PageNumber"/>
+        <w:rStyle w:val="Numrodepage"/>
         <w:sz w:val="20"/>
         <w:szCs w:val="20"/>
       </w:rPr>
@@ -5572,7 +5521,7 @@
     </w:r>
     <w:r>
       <w:rPr>
-        <w:rStyle w:val="PageNumber"/>
+        <w:rStyle w:val="Numrodepage"/>
         <w:noProof/>
         <w:sz w:val="20"/>
         <w:szCs w:val="20"/>
@@ -5581,7 +5530,7 @@
     </w:r>
     <w:r>
       <w:rPr>
-        <w:rStyle w:val="PageNumber"/>
+        <w:rStyle w:val="Numrodepage"/>
         <w:sz w:val="20"/>
         <w:szCs w:val="20"/>
       </w:rPr>
@@ -5589,7 +5538,7 @@
     </w:r>
     <w:r>
       <w:rPr>
-        <w:rStyle w:val="PageNumber"/>
+        <w:rStyle w:val="Numrodepage"/>
         <w:sz w:val="20"/>
         <w:szCs w:val="20"/>
       </w:rPr>
@@ -5597,7 +5546,7 @@
     </w:r>
     <w:r>
       <w:rPr>
-        <w:rStyle w:val="PageNumber"/>
+        <w:rStyle w:val="Numrodepage"/>
         <w:sz w:val="20"/>
         <w:szCs w:val="20"/>
       </w:rPr>
@@ -5605,7 +5554,7 @@
     </w:r>
     <w:r>
       <w:rPr>
-        <w:rStyle w:val="PageNumber"/>
+        <w:rStyle w:val="Numrodepage"/>
         <w:sz w:val="20"/>
         <w:szCs w:val="20"/>
       </w:rPr>
@@ -5613,7 +5562,7 @@
     </w:r>
     <w:r>
       <w:rPr>
-        <w:rStyle w:val="PageNumber"/>
+        <w:rStyle w:val="Numrodepage"/>
         <w:sz w:val="20"/>
         <w:szCs w:val="20"/>
       </w:rPr>
@@ -5621,7 +5570,7 @@
     </w:r>
     <w:r>
       <w:rPr>
-        <w:rStyle w:val="PageNumber"/>
+        <w:rStyle w:val="Numrodepage"/>
         <w:noProof/>
         <w:sz w:val="20"/>
         <w:szCs w:val="20"/>
@@ -5630,7 +5579,7 @@
     </w:r>
     <w:r>
       <w:rPr>
-        <w:rStyle w:val="PageNumber"/>
+        <w:rStyle w:val="Numrodepage"/>
         <w:sz w:val="20"/>
         <w:szCs w:val="20"/>
       </w:rPr>
@@ -5641,11 +5590,11 @@
 </file>
 
 <file path=word/footnotes.xml><?xml version="1.0" encoding="utf-8"?>
-<w:footnotes xmlns:wpc="http://schemas.microsoft.com/office/word/2010/wordprocessingCanvas" xmlns:cx="http://schemas.microsoft.com/office/drawing/2014/chartex" xmlns:cx1="http://schemas.microsoft.com/office/drawing/2015/9/8/chartex" xmlns:cx2="http://schemas.microsoft.com/office/drawing/2015/10/21/chartex" xmlns:cx3="http://schemas.microsoft.com/office/drawing/2016/5/9/chartex" xmlns:cx4="http://schemas.microsoft.com/office/drawing/2016/5/10/chartex" xmlns:cx5="http://schemas.microsoft.com/office/drawing/2016/5/11/chartex" xmlns:cx6="http://schemas.microsoft.com/office/drawing/2016/5/12/chartex" xmlns:cx7="http://schemas.microsoft.com/office/drawing/2016/5/13/chartex" xmlns:cx8="http://schemas.microsoft.com/office/drawing/2016/5/14/chartex" xmlns:mc="http://schemas.openxmlformats.org/markup-compatibility/2006" xmlns:aink="http://schemas.microsoft.com/office/drawing/2016/ink" xmlns:am3d="http://schemas.microsoft.com/office/drawing/2017/model3d" xmlns:o="urn:schemas-microsoft-com:office:office" xmlns:oel="http://schemas.microsoft.com/office/2019/extlst" xmlns:r="http://schemas.openxmlformats.org/officeDocument/2006/relationships" xmlns:m="http://schemas.openxmlformats.org/officeDocument/2006/math" xmlns:v="urn:schemas-microsoft-com:vml" xmlns:wp14="http://schemas.microsoft.com/office/word/2010/wordprocessingDrawing" xmlns:wp="http://schemas.openxmlformats.org/drawingml/2006/wordprocessingDrawing" xmlns:w10="urn:schemas-microsoft-com:office:word" xmlns:w="http://schemas.openxmlformats.org/wordprocessingml/2006/main" xmlns:w14="http://schemas.microsoft.com/office/word/2010/wordml" xmlns:w15="http://schemas.microsoft.com/office/word/2012/wordml" xmlns:w16cex="http://schemas.microsoft.com/office/word/2018/wordml/cex" xmlns:w16cid="http://schemas.microsoft.com/office/word/2016/wordml/cid" xmlns:w16="http://schemas.microsoft.com/office/word/2018/wordml" xmlns:w16du="http://schemas.microsoft.com/office/word/2023/wordml/word16du" xmlns:w16sdtdh="http://schemas.microsoft.com/office/word/2020/wordml/sdtdatahash" xmlns:w16se="http://schemas.microsoft.com/office/word/2015/wordml/symex" xmlns:wpg="http://schemas.microsoft.com/office/word/2010/wordprocessingGroup" xmlns:wpi="http://schemas.microsoft.com/office/word/2010/wordprocessingInk" xmlns:wne="http://schemas.microsoft.com/office/word/2006/wordml" xmlns:wps="http://schemas.microsoft.com/office/word/2010/wordprocessingShape" mc:Ignorable="w14 w15 w16se w16cid w16 w16cex w16sdtdh w16du wp14">
+<w:footnotes xmlns:wpc="http://schemas.microsoft.com/office/word/2010/wordprocessingCanvas" xmlns:cx="http://schemas.microsoft.com/office/drawing/2014/chartex" xmlns:cx1="http://schemas.microsoft.com/office/drawing/2015/9/8/chartex" xmlns:cx2="http://schemas.microsoft.com/office/drawing/2015/10/21/chartex" xmlns:cx3="http://schemas.microsoft.com/office/drawing/2016/5/9/chartex" xmlns:cx4="http://schemas.microsoft.com/office/drawing/2016/5/10/chartex" xmlns:cx5="http://schemas.microsoft.com/office/drawing/2016/5/11/chartex" xmlns:cx6="http://schemas.microsoft.com/office/drawing/2016/5/12/chartex" xmlns:cx7="http://schemas.microsoft.com/office/drawing/2016/5/13/chartex" xmlns:cx8="http://schemas.microsoft.com/office/drawing/2016/5/14/chartex" xmlns:mc="http://schemas.openxmlformats.org/markup-compatibility/2006" xmlns:aink="http://schemas.microsoft.com/office/drawing/2016/ink" xmlns:am3d="http://schemas.microsoft.com/office/drawing/2017/model3d" xmlns:o="urn:schemas-microsoft-com:office:office" xmlns:oel="http://schemas.microsoft.com/office/2019/extlst" xmlns:r="http://schemas.openxmlformats.org/officeDocument/2006/relationships" xmlns:m="http://schemas.openxmlformats.org/officeDocument/2006/math" xmlns:v="urn:schemas-microsoft-com:vml" xmlns:wp14="http://schemas.microsoft.com/office/word/2010/wordprocessingDrawing" xmlns:wp="http://schemas.openxmlformats.org/drawingml/2006/wordprocessingDrawing" xmlns:w10="urn:schemas-microsoft-com:office:word" xmlns:w="http://schemas.openxmlformats.org/wordprocessingml/2006/main" xmlns:w14="http://schemas.microsoft.com/office/word/2010/wordml" xmlns:w15="http://schemas.microsoft.com/office/word/2012/wordml" xmlns:w16cex="http://schemas.microsoft.com/office/word/2018/wordml/cex" xmlns:w16cid="http://schemas.microsoft.com/office/word/2016/wordml/cid" xmlns:w16="http://schemas.microsoft.com/office/word/2018/wordml" xmlns:w16du="http://schemas.microsoft.com/office/word/2023/wordml/word16du" xmlns:w16sdtdh="http://schemas.microsoft.com/office/word/2020/wordml/sdtdatahash" xmlns:w16sdtfl="http://schemas.microsoft.com/office/word/2024/wordml/sdtformatlock" xmlns:w16se="http://schemas.microsoft.com/office/word/2015/wordml/symex" xmlns:wpg="http://schemas.microsoft.com/office/word/2010/wordprocessingGroup" xmlns:wpi="http://schemas.microsoft.com/office/word/2010/wordprocessingInk" xmlns:wne="http://schemas.microsoft.com/office/word/2006/wordml" xmlns:wps="http://schemas.microsoft.com/office/word/2010/wordprocessingShape" mc:Ignorable="w14 w15 w16se w16cid w16 w16cex w16sdtdh w16sdtfl w16du wp14">
   <w:footnote w:type="separator" w:id="-1">
     <w:p>
       <w:pPr>
-        <w:pStyle w:val="Titre4"/>
+        <w:pStyle w:val="Titre40"/>
       </w:pPr>
       <w:r>
         <w:separator/>
@@ -5655,7 +5604,7 @@
   <w:footnote w:type="continuationSeparator" w:id="0">
     <w:p>
       <w:pPr>
-        <w:pStyle w:val="Titre4"/>
+        <w:pStyle w:val="Titre40"/>
       </w:pPr>
       <w:r>
         <w:continuationSeparator/>
@@ -5666,10 +5615,10 @@
 </file>
 
 <file path=word/header1.xml><?xml version="1.0" encoding="utf-8"?>
-<w:hdr xmlns:wpc="http://schemas.microsoft.com/office/word/2010/wordprocessingCanvas" xmlns:cx="http://schemas.microsoft.com/office/drawing/2014/chartex" xmlns:cx1="http://schemas.microsoft.com/office/drawing/2015/9/8/chartex" xmlns:cx2="http://schemas.microsoft.com/office/drawing/2015/10/21/chartex" xmlns:cx3="http://schemas.microsoft.com/office/drawing/2016/5/9/chartex" xmlns:cx4="http://schemas.microsoft.com/office/drawing/2016/5/10/chartex" xmlns:cx5="http://schemas.microsoft.com/office/drawing/2016/5/11/chartex" xmlns:cx6="http://schemas.microsoft.com/office/drawing/2016/5/12/chartex" xmlns:cx7="http://schemas.microsoft.com/office/drawing/2016/5/13/chartex" xmlns:cx8="http://schemas.microsoft.com/office/drawing/2016/5/14/chartex" xmlns:mc="http://schemas.openxmlformats.org/markup-compatibility/2006" xmlns:aink="http://schemas.microsoft.com/office/drawing/2016/ink" xmlns:am3d="http://schemas.microsoft.com/office/drawing/2017/model3d" xmlns:o="urn:schemas-microsoft-com:office:office" xmlns:oel="http://schemas.microsoft.com/office/2019/extlst" xmlns:r="http://schemas.openxmlformats.org/officeDocument/2006/relationships" xmlns:m="http://schemas.openxmlformats.org/officeDocument/2006/math" xmlns:v="urn:schemas-microsoft-com:vml" xmlns:wp14="http://schemas.microsoft.com/office/word/2010/wordprocessingDrawing" xmlns:wp="http://schemas.openxmlformats.org/drawingml/2006/wordprocessingDrawing" xmlns:w10="urn:schemas-microsoft-com:office:word" xmlns:w="http://schemas.openxmlformats.org/wordprocessingml/2006/main" xmlns:w14="http://schemas.microsoft.com/office/word/2010/wordml" xmlns:w15="http://schemas.microsoft.com/office/word/2012/wordml" xmlns:w16cex="http://schemas.microsoft.com/office/word/2018/wordml/cex" xmlns:w16cid="http://schemas.microsoft.com/office/word/2016/wordml/cid" xmlns:w16="http://schemas.microsoft.com/office/word/2018/wordml" xmlns:w16du="http://schemas.microsoft.com/office/word/2023/wordml/word16du" xmlns:w16sdtdh="http://schemas.microsoft.com/office/word/2020/wordml/sdtdatahash" xmlns:w16se="http://schemas.microsoft.com/office/word/2015/wordml/symex" xmlns:wpg="http://schemas.microsoft.com/office/word/2010/wordprocessingGroup" xmlns:wpi="http://schemas.microsoft.com/office/word/2010/wordprocessingInk" xmlns:wne="http://schemas.microsoft.com/office/word/2006/wordml" xmlns:wps="http://schemas.microsoft.com/office/word/2010/wordprocessingShape" mc:Ignorable="w14 w15 w16se w16cid w16 w16cex w16sdtdh w16du wp14">
+<w:hdr xmlns:wpc="http://schemas.microsoft.com/office/word/2010/wordprocessingCanvas" xmlns:cx="http://schemas.microsoft.com/office/drawing/2014/chartex" xmlns:cx1="http://schemas.microsoft.com/office/drawing/2015/9/8/chartex" xmlns:cx2="http://schemas.microsoft.com/office/drawing/2015/10/21/chartex" xmlns:cx3="http://schemas.microsoft.com/office/drawing/2016/5/9/chartex" xmlns:cx4="http://schemas.microsoft.com/office/drawing/2016/5/10/chartex" xmlns:cx5="http://schemas.microsoft.com/office/drawing/2016/5/11/chartex" xmlns:cx6="http://schemas.microsoft.com/office/drawing/2016/5/12/chartex" xmlns:cx7="http://schemas.microsoft.com/office/drawing/2016/5/13/chartex" xmlns:cx8="http://schemas.microsoft.com/office/drawing/2016/5/14/chartex" xmlns:mc="http://schemas.openxmlformats.org/markup-compatibility/2006" xmlns:aink="http://schemas.microsoft.com/office/drawing/2016/ink" xmlns:am3d="http://schemas.microsoft.com/office/drawing/2017/model3d" xmlns:o="urn:schemas-microsoft-com:office:office" xmlns:oel="http://schemas.microsoft.com/office/2019/extlst" xmlns:r="http://schemas.openxmlformats.org/officeDocument/2006/relationships" xmlns:m="http://schemas.openxmlformats.org/officeDocument/2006/math" xmlns:v="urn:schemas-microsoft-com:vml" xmlns:wp14="http://schemas.microsoft.com/office/word/2010/wordprocessingDrawing" xmlns:wp="http://schemas.openxmlformats.org/drawingml/2006/wordprocessingDrawing" xmlns:w10="urn:schemas-microsoft-com:office:word" xmlns:w="http://schemas.openxmlformats.org/wordprocessingml/2006/main" xmlns:w14="http://schemas.microsoft.com/office/word/2010/wordml" xmlns:w15="http://schemas.microsoft.com/office/word/2012/wordml" xmlns:w16cex="http://schemas.microsoft.com/office/word/2018/wordml/cex" xmlns:w16cid="http://schemas.microsoft.com/office/word/2016/wordml/cid" xmlns:w16="http://schemas.microsoft.com/office/word/2018/wordml" xmlns:w16du="http://schemas.microsoft.com/office/word/2023/wordml/word16du" xmlns:w16sdtdh="http://schemas.microsoft.com/office/word/2020/wordml/sdtdatahash" xmlns:w16sdtfl="http://schemas.microsoft.com/office/word/2024/wordml/sdtformatlock" xmlns:w16se="http://schemas.microsoft.com/office/word/2015/wordml/symex" xmlns:wpg="http://schemas.microsoft.com/office/word/2010/wordprocessingGroup" xmlns:wpi="http://schemas.microsoft.com/office/word/2010/wordprocessingInk" xmlns:wne="http://schemas.microsoft.com/office/word/2006/wordml" xmlns:wps="http://schemas.microsoft.com/office/word/2010/wordprocessingShape" mc:Ignorable="w14 w15 w16se w16cid w16 w16cex w16sdtdh w16sdtfl w16du wp14">
   <w:p>
     <w:pPr>
-      <w:pStyle w:val="Header"/>
+      <w:pStyle w:val="En-tte"/>
     </w:pPr>
     <w:r>
       <w:rPr>
@@ -5806,7 +5755,7 @@
 </file>
 
 <file path=word/header2.xml><?xml version="1.0" encoding="utf-8"?>
-<w:hdr xmlns:wpc="http://schemas.microsoft.com/office/word/2010/wordprocessingCanvas" xmlns:cx="http://schemas.microsoft.com/office/drawing/2014/chartex" xmlns:cx1="http://schemas.microsoft.com/office/drawing/2015/9/8/chartex" xmlns:cx2="http://schemas.microsoft.com/office/drawing/2015/10/21/chartex" xmlns:cx3="http://schemas.microsoft.com/office/drawing/2016/5/9/chartex" xmlns:cx4="http://schemas.microsoft.com/office/drawing/2016/5/10/chartex" xmlns:cx5="http://schemas.microsoft.com/office/drawing/2016/5/11/chartex" xmlns:cx6="http://schemas.microsoft.com/office/drawing/2016/5/12/chartex" xmlns:cx7="http://schemas.microsoft.com/office/drawing/2016/5/13/chartex" xmlns:cx8="http://schemas.microsoft.com/office/drawing/2016/5/14/chartex" xmlns:mc="http://schemas.openxmlformats.org/markup-compatibility/2006" xmlns:aink="http://schemas.microsoft.com/office/drawing/2016/ink" xmlns:am3d="http://schemas.microsoft.com/office/drawing/2017/model3d" xmlns:o="urn:schemas-microsoft-com:office:office" xmlns:oel="http://schemas.microsoft.com/office/2019/extlst" xmlns:r="http://schemas.openxmlformats.org/officeDocument/2006/relationships" xmlns:m="http://schemas.openxmlformats.org/officeDocument/2006/math" xmlns:v="urn:schemas-microsoft-com:vml" xmlns:wp14="http://schemas.microsoft.com/office/word/2010/wordprocessingDrawing" xmlns:wp="http://schemas.openxmlformats.org/drawingml/2006/wordprocessingDrawing" xmlns:w10="urn:schemas-microsoft-com:office:word" xmlns:w="http://schemas.openxmlformats.org/wordprocessingml/2006/main" xmlns:w14="http://schemas.microsoft.com/office/word/2010/wordml" xmlns:w15="http://schemas.microsoft.com/office/word/2012/wordml" xmlns:w16cex="http://schemas.microsoft.com/office/word/2018/wordml/cex" xmlns:w16cid="http://schemas.microsoft.com/office/word/2016/wordml/cid" xmlns:w16="http://schemas.microsoft.com/office/word/2018/wordml" xmlns:w16du="http://schemas.microsoft.com/office/word/2023/wordml/word16du" xmlns:w16sdtdh="http://schemas.microsoft.com/office/word/2020/wordml/sdtdatahash" xmlns:w16se="http://schemas.microsoft.com/office/word/2015/wordml/symex" xmlns:wpg="http://schemas.microsoft.com/office/word/2010/wordprocessingGroup" xmlns:wpi="http://schemas.microsoft.com/office/word/2010/wordprocessingInk" xmlns:wne="http://schemas.microsoft.com/office/word/2006/wordml" xmlns:wps="http://schemas.microsoft.com/office/word/2010/wordprocessingShape" mc:Ignorable="w14 w15 w16se w16cid w16 w16cex w16sdtdh w16du wp14">
+<w:hdr xmlns:wpc="http://schemas.microsoft.com/office/word/2010/wordprocessingCanvas" xmlns:cx="http://schemas.microsoft.com/office/drawing/2014/chartex" xmlns:cx1="http://schemas.microsoft.com/office/drawing/2015/9/8/chartex" xmlns:cx2="http://schemas.microsoft.com/office/drawing/2015/10/21/chartex" xmlns:cx3="http://schemas.microsoft.com/office/drawing/2016/5/9/chartex" xmlns:cx4="http://schemas.microsoft.com/office/drawing/2016/5/10/chartex" xmlns:cx5="http://schemas.microsoft.com/office/drawing/2016/5/11/chartex" xmlns:cx6="http://schemas.microsoft.com/office/drawing/2016/5/12/chartex" xmlns:cx7="http://schemas.microsoft.com/office/drawing/2016/5/13/chartex" xmlns:cx8="http://schemas.microsoft.com/office/drawing/2016/5/14/chartex" xmlns:mc="http://schemas.openxmlformats.org/markup-compatibility/2006" xmlns:aink="http://schemas.microsoft.com/office/drawing/2016/ink" xmlns:am3d="http://schemas.microsoft.com/office/drawing/2017/model3d" xmlns:o="urn:schemas-microsoft-com:office:office" xmlns:oel="http://schemas.microsoft.com/office/2019/extlst" xmlns:r="http://schemas.openxmlformats.org/officeDocument/2006/relationships" xmlns:m="http://schemas.openxmlformats.org/officeDocument/2006/math" xmlns:v="urn:schemas-microsoft-com:vml" xmlns:wp14="http://schemas.microsoft.com/office/word/2010/wordprocessingDrawing" xmlns:wp="http://schemas.openxmlformats.org/drawingml/2006/wordprocessingDrawing" xmlns:w10="urn:schemas-microsoft-com:office:word" xmlns:w="http://schemas.openxmlformats.org/wordprocessingml/2006/main" xmlns:w14="http://schemas.microsoft.com/office/word/2010/wordml" xmlns:w15="http://schemas.microsoft.com/office/word/2012/wordml" xmlns:w16cex="http://schemas.microsoft.com/office/word/2018/wordml/cex" xmlns:w16cid="http://schemas.microsoft.com/office/word/2016/wordml/cid" xmlns:w16="http://schemas.microsoft.com/office/word/2018/wordml" xmlns:w16du="http://schemas.microsoft.com/office/word/2023/wordml/word16du" xmlns:w16sdtdh="http://schemas.microsoft.com/office/word/2020/wordml/sdtdatahash" xmlns:w16sdtfl="http://schemas.microsoft.com/office/word/2024/wordml/sdtformatlock" xmlns:w16se="http://schemas.microsoft.com/office/word/2015/wordml/symex" xmlns:wpg="http://schemas.microsoft.com/office/word/2010/wordprocessingGroup" xmlns:wpi="http://schemas.microsoft.com/office/word/2010/wordprocessingInk" xmlns:wne="http://schemas.microsoft.com/office/word/2006/wordml" xmlns:wps="http://schemas.microsoft.com/office/word/2010/wordprocessingShape" mc:Ignorable="w14 w15 w16se w16cid w16 w16cex w16sdtdh w16sdtfl w16du wp14">
   <w:p>
     <w:pPr>
       <w:ind w:right="139"/>
@@ -5822,10 +5771,10 @@
 </file>
 
 <file path=word/header3.xml><?xml version="1.0" encoding="utf-8"?>
-<w:hdr xmlns:wpc="http://schemas.microsoft.com/office/word/2010/wordprocessingCanvas" xmlns:cx="http://schemas.microsoft.com/office/drawing/2014/chartex" xmlns:cx1="http://schemas.microsoft.com/office/drawing/2015/9/8/chartex" xmlns:cx2="http://schemas.microsoft.com/office/drawing/2015/10/21/chartex" xmlns:cx3="http://schemas.microsoft.com/office/drawing/2016/5/9/chartex" xmlns:cx4="http://schemas.microsoft.com/office/drawing/2016/5/10/chartex" xmlns:cx5="http://schemas.microsoft.com/office/drawing/2016/5/11/chartex" xmlns:cx6="http://schemas.microsoft.com/office/drawing/2016/5/12/chartex" xmlns:cx7="http://schemas.microsoft.com/office/drawing/2016/5/13/chartex" xmlns:cx8="http://schemas.microsoft.com/office/drawing/2016/5/14/chartex" xmlns:mc="http://schemas.openxmlformats.org/markup-compatibility/2006" xmlns:aink="http://schemas.microsoft.com/office/drawing/2016/ink" xmlns:am3d="http://schemas.microsoft.com/office/drawing/2017/model3d" xmlns:o="urn:schemas-microsoft-com:office:office" xmlns:oel="http://schemas.microsoft.com/office/2019/extlst" xmlns:r="http://schemas.openxmlformats.org/officeDocument/2006/relationships" xmlns:m="http://schemas.openxmlformats.org/officeDocument/2006/math" xmlns:v="urn:schemas-microsoft-com:vml" xmlns:wp14="http://schemas.microsoft.com/office/word/2010/wordprocessingDrawing" xmlns:wp="http://schemas.openxmlformats.org/drawingml/2006/wordprocessingDrawing" xmlns:w10="urn:schemas-microsoft-com:office:word" xmlns:w="http://schemas.openxmlformats.org/wordprocessingml/2006/main" xmlns:w14="http://schemas.microsoft.com/office/word/2010/wordml" xmlns:w15="http://schemas.microsoft.com/office/word/2012/wordml" xmlns:w16cex="http://schemas.microsoft.com/office/word/2018/wordml/cex" xmlns:w16cid="http://schemas.microsoft.com/office/word/2016/wordml/cid" xmlns:w16="http://schemas.microsoft.com/office/word/2018/wordml" xmlns:w16du="http://schemas.microsoft.com/office/word/2023/wordml/word16du" xmlns:w16sdtdh="http://schemas.microsoft.com/office/word/2020/wordml/sdtdatahash" xmlns:w16se="http://schemas.microsoft.com/office/word/2015/wordml/symex" xmlns:wpg="http://schemas.microsoft.com/office/word/2010/wordprocessingGroup" xmlns:wpi="http://schemas.microsoft.com/office/word/2010/wordprocessingInk" xmlns:wne="http://schemas.microsoft.com/office/word/2006/wordml" xmlns:wps="http://schemas.microsoft.com/office/word/2010/wordprocessingShape" mc:Ignorable="w14 w15 w16se w16cid w16 w16cex w16sdtdh w16du wp14">
+<w:hdr xmlns:wpc="http://schemas.microsoft.com/office/word/2010/wordprocessingCanvas" xmlns:cx="http://schemas.microsoft.com/office/drawing/2014/chartex" xmlns:cx1="http://schemas.microsoft.com/office/drawing/2015/9/8/chartex" xmlns:cx2="http://schemas.microsoft.com/office/drawing/2015/10/21/chartex" xmlns:cx3="http://schemas.microsoft.com/office/drawing/2016/5/9/chartex" xmlns:cx4="http://schemas.microsoft.com/office/drawing/2016/5/10/chartex" xmlns:cx5="http://schemas.microsoft.com/office/drawing/2016/5/11/chartex" xmlns:cx6="http://schemas.microsoft.com/office/drawing/2016/5/12/chartex" xmlns:cx7="http://schemas.microsoft.com/office/drawing/2016/5/13/chartex" xmlns:cx8="http://schemas.microsoft.com/office/drawing/2016/5/14/chartex" xmlns:mc="http://schemas.openxmlformats.org/markup-compatibility/2006" xmlns:aink="http://schemas.microsoft.com/office/drawing/2016/ink" xmlns:am3d="http://schemas.microsoft.com/office/drawing/2017/model3d" xmlns:o="urn:schemas-microsoft-com:office:office" xmlns:oel="http://schemas.microsoft.com/office/2019/extlst" xmlns:r="http://schemas.openxmlformats.org/officeDocument/2006/relationships" xmlns:m="http://schemas.openxmlformats.org/officeDocument/2006/math" xmlns:v="urn:schemas-microsoft-com:vml" xmlns:wp14="http://schemas.microsoft.com/office/word/2010/wordprocessingDrawing" xmlns:wp="http://schemas.openxmlformats.org/drawingml/2006/wordprocessingDrawing" xmlns:w10="urn:schemas-microsoft-com:office:word" xmlns:w="http://schemas.openxmlformats.org/wordprocessingml/2006/main" xmlns:w14="http://schemas.microsoft.com/office/word/2010/wordml" xmlns:w15="http://schemas.microsoft.com/office/word/2012/wordml" xmlns:w16cex="http://schemas.microsoft.com/office/word/2018/wordml/cex" xmlns:w16cid="http://schemas.microsoft.com/office/word/2016/wordml/cid" xmlns:w16="http://schemas.microsoft.com/office/word/2018/wordml" xmlns:w16du="http://schemas.microsoft.com/office/word/2023/wordml/word16du" xmlns:w16sdtdh="http://schemas.microsoft.com/office/word/2020/wordml/sdtdatahash" xmlns:w16sdtfl="http://schemas.microsoft.com/office/word/2024/wordml/sdtformatlock" xmlns:w16se="http://schemas.microsoft.com/office/word/2015/wordml/symex" xmlns:wpg="http://schemas.microsoft.com/office/word/2010/wordprocessingGroup" xmlns:wpi="http://schemas.microsoft.com/office/word/2010/wordprocessingInk" xmlns:wne="http://schemas.microsoft.com/office/word/2006/wordml" xmlns:wps="http://schemas.microsoft.com/office/word/2010/wordprocessingShape" mc:Ignorable="w14 w15 w16se w16cid w16 w16cex w16sdtdh w16sdtfl w16du wp14">
   <w:p>
     <w:pPr>
-      <w:pStyle w:val="Header"/>
+      <w:pStyle w:val="En-tte"/>
     </w:pPr>
     <w:r>
       <w:rPr>
@@ -5897,10 +5846,10 @@
 </file>
 
 <file path=word/header4.xml><?xml version="1.0" encoding="utf-8"?>
-<w:hdr xmlns:wpc="http://schemas.microsoft.com/office/word/2010/wordprocessingCanvas" xmlns:cx="http://schemas.microsoft.com/office/drawing/2014/chartex" xmlns:cx1="http://schemas.microsoft.com/office/drawing/2015/9/8/chartex" xmlns:cx2="http://schemas.microsoft.com/office/drawing/2015/10/21/chartex" xmlns:cx3="http://schemas.microsoft.com/office/drawing/2016/5/9/chartex" xmlns:cx4="http://schemas.microsoft.com/office/drawing/2016/5/10/chartex" xmlns:cx5="http://schemas.microsoft.com/office/drawing/2016/5/11/chartex" xmlns:cx6="http://schemas.microsoft.com/office/drawing/2016/5/12/chartex" xmlns:cx7="http://schemas.microsoft.com/office/drawing/2016/5/13/chartex" xmlns:cx8="http://schemas.microsoft.com/office/drawing/2016/5/14/chartex" xmlns:mc="http://schemas.openxmlformats.org/markup-compatibility/2006" xmlns:aink="http://schemas.microsoft.com/office/drawing/2016/ink" xmlns:am3d="http://schemas.microsoft.com/office/drawing/2017/model3d" xmlns:o="urn:schemas-microsoft-com:office:office" xmlns:oel="http://schemas.microsoft.com/office/2019/extlst" xmlns:r="http://schemas.openxmlformats.org/officeDocument/2006/relationships" xmlns:m="http://schemas.openxmlformats.org/officeDocument/2006/math" xmlns:v="urn:schemas-microsoft-com:vml" xmlns:wp14="http://schemas.microsoft.com/office/word/2010/wordprocessingDrawing" xmlns:wp="http://schemas.openxmlformats.org/drawingml/2006/wordprocessingDrawing" xmlns:w10="urn:schemas-microsoft-com:office:word" xmlns:w="http://schemas.openxmlformats.org/wordprocessingml/2006/main" xmlns:w14="http://schemas.microsoft.com/office/word/2010/wordml" xmlns:w15="http://schemas.microsoft.com/office/word/2012/wordml" xmlns:w16cex="http://schemas.microsoft.com/office/word/2018/wordml/cex" xmlns:w16cid="http://schemas.microsoft.com/office/word/2016/wordml/cid" xmlns:w16="http://schemas.microsoft.com/office/word/2018/wordml" xmlns:w16du="http://schemas.microsoft.com/office/word/2023/wordml/word16du" xmlns:w16sdtdh="http://schemas.microsoft.com/office/word/2020/wordml/sdtdatahash" xmlns:w16se="http://schemas.microsoft.com/office/word/2015/wordml/symex" xmlns:wpg="http://schemas.microsoft.com/office/word/2010/wordprocessingGroup" xmlns:wpi="http://schemas.microsoft.com/office/word/2010/wordprocessingInk" xmlns:wne="http://schemas.microsoft.com/office/word/2006/wordml" xmlns:wps="http://schemas.microsoft.com/office/word/2010/wordprocessingShape" mc:Ignorable="w14 w15 w16se w16cid w16 w16cex w16sdtdh w16du wp14">
+<w:hdr xmlns:wpc="http://schemas.microsoft.com/office/word/2010/wordprocessingCanvas" xmlns:cx="http://schemas.microsoft.com/office/drawing/2014/chartex" xmlns:cx1="http://schemas.microsoft.com/office/drawing/2015/9/8/chartex" xmlns:cx2="http://schemas.microsoft.com/office/drawing/2015/10/21/chartex" xmlns:cx3="http://schemas.microsoft.com/office/drawing/2016/5/9/chartex" xmlns:cx4="http://schemas.microsoft.com/office/drawing/2016/5/10/chartex" xmlns:cx5="http://schemas.microsoft.com/office/drawing/2016/5/11/chartex" xmlns:cx6="http://schemas.microsoft.com/office/drawing/2016/5/12/chartex" xmlns:cx7="http://schemas.microsoft.com/office/drawing/2016/5/13/chartex" xmlns:cx8="http://schemas.microsoft.com/office/drawing/2016/5/14/chartex" xmlns:mc="http://schemas.openxmlformats.org/markup-compatibility/2006" xmlns:aink="http://schemas.microsoft.com/office/drawing/2016/ink" xmlns:am3d="http://schemas.microsoft.com/office/drawing/2017/model3d" xmlns:o="urn:schemas-microsoft-com:office:office" xmlns:oel="http://schemas.microsoft.com/office/2019/extlst" xmlns:r="http://schemas.openxmlformats.org/officeDocument/2006/relationships" xmlns:m="http://schemas.openxmlformats.org/officeDocument/2006/math" xmlns:v="urn:schemas-microsoft-com:vml" xmlns:wp14="http://schemas.microsoft.com/office/word/2010/wordprocessingDrawing" xmlns:wp="http://schemas.openxmlformats.org/drawingml/2006/wordprocessingDrawing" xmlns:w10="urn:schemas-microsoft-com:office:word" xmlns:w="http://schemas.openxmlformats.org/wordprocessingml/2006/main" xmlns:w14="http://schemas.microsoft.com/office/word/2010/wordml" xmlns:w15="http://schemas.microsoft.com/office/word/2012/wordml" xmlns:w16cex="http://schemas.microsoft.com/office/word/2018/wordml/cex" xmlns:w16cid="http://schemas.microsoft.com/office/word/2016/wordml/cid" xmlns:w16="http://schemas.microsoft.com/office/word/2018/wordml" xmlns:w16du="http://schemas.microsoft.com/office/word/2023/wordml/word16du" xmlns:w16sdtdh="http://schemas.microsoft.com/office/word/2020/wordml/sdtdatahash" xmlns:w16sdtfl="http://schemas.microsoft.com/office/word/2024/wordml/sdtformatlock" xmlns:w16se="http://schemas.microsoft.com/office/word/2015/wordml/symex" xmlns:wpg="http://schemas.microsoft.com/office/word/2010/wordprocessingGroup" xmlns:wpi="http://schemas.microsoft.com/office/word/2010/wordprocessingInk" xmlns:wne="http://schemas.microsoft.com/office/word/2006/wordml" xmlns:wps="http://schemas.microsoft.com/office/word/2010/wordprocessingShape" mc:Ignorable="w14 w15 w16se w16cid w16 w16cex w16sdtdh w16sdtfl w16du wp14">
   <w:p>
     <w:pPr>
-      <w:pStyle w:val="Header"/>
+      <w:pStyle w:val="En-tte"/>
       <w:ind w:right="-2"/>
       <w:jc w:val="right"/>
       <w:rPr>
@@ -5920,7 +5869,7 @@
 </file>
 
 <file path=word/numbering.xml><?xml version="1.0" encoding="utf-8"?>
-<w:numbering xmlns:wpc="http://schemas.microsoft.com/office/word/2010/wordprocessingCanvas" xmlns:cx="http://schemas.microsoft.com/office/drawing/2014/chartex" xmlns:cx1="http://schemas.microsoft.com/office/drawing/2015/9/8/chartex" xmlns:cx2="http://schemas.microsoft.com/office/drawing/2015/10/21/chartex" xmlns:cx3="http://schemas.microsoft.com/office/drawing/2016/5/9/chartex" xmlns:cx4="http://schemas.microsoft.com/office/drawing/2016/5/10/chartex" xmlns:cx5="http://schemas.microsoft.com/office/drawing/2016/5/11/chartex" xmlns:cx6="http://schemas.microsoft.com/office/drawing/2016/5/12/chartex" xmlns:cx7="http://schemas.microsoft.com/office/drawing/2016/5/13/chartex" xmlns:cx8="http://schemas.microsoft.com/office/drawing/2016/5/14/chartex" xmlns:mc="http://schemas.openxmlformats.org/markup-compatibility/2006" xmlns:aink="http://schemas.microsoft.com/office/drawing/2016/ink" xmlns:am3d="http://schemas.microsoft.com/office/drawing/2017/model3d" xmlns:o="urn:schemas-microsoft-com:office:office" xmlns:oel="http://schemas.microsoft.com/office/2019/extlst" xmlns:r="http://schemas.openxmlformats.org/officeDocument/2006/relationships" xmlns:m="http://schemas.openxmlformats.org/officeDocument/2006/math" xmlns:v="urn:schemas-microsoft-com:vml" xmlns:wp14="http://schemas.microsoft.com/office/word/2010/wordprocessingDrawing" xmlns:wp="http://schemas.openxmlformats.org/drawingml/2006/wordprocessingDrawing" xmlns:w10="urn:schemas-microsoft-com:office:word" xmlns:w="http://schemas.openxmlformats.org/wordprocessingml/2006/main" xmlns:w14="http://schemas.microsoft.com/office/word/2010/wordml" xmlns:w15="http://schemas.microsoft.com/office/word/2012/wordml" xmlns:w16cex="http://schemas.microsoft.com/office/word/2018/wordml/cex" xmlns:w16cid="http://schemas.microsoft.com/office/word/2016/wordml/cid" xmlns:w16="http://schemas.microsoft.com/office/word/2018/wordml" xmlns:w16du="http://schemas.microsoft.com/office/word/2023/wordml/word16du" xmlns:w16sdtdh="http://schemas.microsoft.com/office/word/2020/wordml/sdtdatahash" xmlns:w16se="http://schemas.microsoft.com/office/word/2015/wordml/symex" xmlns:wpg="http://schemas.microsoft.com/office/word/2010/wordprocessingGroup" xmlns:wpi="http://schemas.microsoft.com/office/word/2010/wordprocessingInk" xmlns:wne="http://schemas.microsoft.com/office/word/2006/wordml" xmlns:wps="http://schemas.microsoft.com/office/word/2010/wordprocessingShape" mc:Ignorable="w14 w15 w16se w16cid w16 w16cex w16sdtdh w16du wp14">
+<w:numbering xmlns:wpc="http://schemas.microsoft.com/office/word/2010/wordprocessingCanvas" xmlns:cx="http://schemas.microsoft.com/office/drawing/2014/chartex" xmlns:cx1="http://schemas.microsoft.com/office/drawing/2015/9/8/chartex" xmlns:cx2="http://schemas.microsoft.com/office/drawing/2015/10/21/chartex" xmlns:cx3="http://schemas.microsoft.com/office/drawing/2016/5/9/chartex" xmlns:cx4="http://schemas.microsoft.com/office/drawing/2016/5/10/chartex" xmlns:cx5="http://schemas.microsoft.com/office/drawing/2016/5/11/chartex" xmlns:cx6="http://schemas.microsoft.com/office/drawing/2016/5/12/chartex" xmlns:cx7="http://schemas.microsoft.com/office/drawing/2016/5/13/chartex" xmlns:cx8="http://schemas.microsoft.com/office/drawing/2016/5/14/chartex" xmlns:mc="http://schemas.openxmlformats.org/markup-compatibility/2006" xmlns:aink="http://schemas.microsoft.com/office/drawing/2016/ink" xmlns:am3d="http://schemas.microsoft.com/office/drawing/2017/model3d" xmlns:o="urn:schemas-microsoft-com:office:office" xmlns:oel="http://schemas.microsoft.com/office/2019/extlst" xmlns:r="http://schemas.openxmlformats.org/officeDocument/2006/relationships" xmlns:m="http://schemas.openxmlformats.org/officeDocument/2006/math" xmlns:v="urn:schemas-microsoft-com:vml" xmlns:wp14="http://schemas.microsoft.com/office/word/2010/wordprocessingDrawing" xmlns:wp="http://schemas.openxmlformats.org/drawingml/2006/wordprocessingDrawing" xmlns:w10="urn:schemas-microsoft-com:office:word" xmlns:w="http://schemas.openxmlformats.org/wordprocessingml/2006/main" xmlns:w14="http://schemas.microsoft.com/office/word/2010/wordml" xmlns:w15="http://schemas.microsoft.com/office/word/2012/wordml" xmlns:w16cex="http://schemas.microsoft.com/office/word/2018/wordml/cex" xmlns:w16cid="http://schemas.microsoft.com/office/word/2016/wordml/cid" xmlns:w16="http://schemas.microsoft.com/office/word/2018/wordml" xmlns:w16du="http://schemas.microsoft.com/office/word/2023/wordml/word16du" xmlns:w16sdtdh="http://schemas.microsoft.com/office/word/2020/wordml/sdtdatahash" xmlns:w16sdtfl="http://schemas.microsoft.com/office/word/2024/wordml/sdtformatlock" xmlns:w16se="http://schemas.microsoft.com/office/word/2015/wordml/symex" xmlns:wpg="http://schemas.microsoft.com/office/word/2010/wordprocessingGroup" xmlns:wpi="http://schemas.microsoft.com/office/word/2010/wordprocessingInk" xmlns:wne="http://schemas.microsoft.com/office/word/2006/wordml" xmlns:wps="http://schemas.microsoft.com/office/word/2010/wordprocessingShape" mc:Ignorable="w14 w15 w16se w16cid w16 w16cex w16sdtdh w16sdtfl w16du wp14">
   <w:abstractNum w:abstractNumId="0" w15:restartNumberingAfterBreak="0">
     <w:nsid w:val="056A62B2"/>
     <w:multiLevelType w:val="hybridMultilevel"/>
@@ -6669,7 +6618,7 @@
     <w:lvl w:ilvl="0">
       <w:start w:val="1"/>
       <w:numFmt w:val="decimal"/>
-      <w:pStyle w:val="Heading1"/>
+      <w:pStyle w:val="Titre1"/>
       <w:lvlText w:val="%1"/>
       <w:lvlJc w:val="left"/>
       <w:pPr>
@@ -6685,7 +6634,7 @@
     <w:lvl w:ilvl="1">
       <w:start w:val="1"/>
       <w:numFmt w:val="decimal"/>
-      <w:pStyle w:val="Heading2"/>
+      <w:pStyle w:val="Titre2"/>
       <w:lvlText w:val="%1.%2"/>
       <w:lvlJc w:val="left"/>
       <w:pPr>
@@ -6701,7 +6650,7 @@
     <w:lvl w:ilvl="2">
       <w:start w:val="1"/>
       <w:numFmt w:val="decimal"/>
-      <w:pStyle w:val="Heading3"/>
+      <w:pStyle w:val="Titre3"/>
       <w:lvlText w:val="%1.%2.%3"/>
       <w:lvlJc w:val="left"/>
       <w:pPr>
@@ -6717,7 +6666,7 @@
     <w:lvl w:ilvl="3">
       <w:start w:val="1"/>
       <w:numFmt w:val="decimal"/>
-      <w:pStyle w:val="Heading4"/>
+      <w:pStyle w:val="Titre4"/>
       <w:lvlText w:val="%1.%2.%3.%4"/>
       <w:lvlJc w:val="left"/>
       <w:pPr>
@@ -6733,7 +6682,7 @@
     <w:lvl w:ilvl="4">
       <w:start w:val="1"/>
       <w:numFmt w:val="decimal"/>
-      <w:pStyle w:val="Heading5"/>
+      <w:pStyle w:val="Titre5"/>
       <w:lvlText w:val="%1.%2.%3.%4.%5"/>
       <w:lvlJc w:val="left"/>
       <w:pPr>
@@ -6749,7 +6698,7 @@
     <w:lvl w:ilvl="5">
       <w:start w:val="1"/>
       <w:numFmt w:val="decimal"/>
-      <w:pStyle w:val="Heading6"/>
+      <w:pStyle w:val="Titre6"/>
       <w:lvlText w:val="%1.%2.%3.%4.%5.%6"/>
       <w:lvlJc w:val="left"/>
       <w:pPr>
@@ -6765,7 +6714,7 @@
     <w:lvl w:ilvl="6">
       <w:start w:val="1"/>
       <w:numFmt w:val="decimal"/>
-      <w:pStyle w:val="Heading7"/>
+      <w:pStyle w:val="Titre7"/>
       <w:lvlText w:val="%1.%2.%3.%4.%5.%6.%7"/>
       <w:lvlJc w:val="left"/>
       <w:pPr>
@@ -6781,7 +6730,7 @@
     <w:lvl w:ilvl="7">
       <w:start w:val="1"/>
       <w:numFmt w:val="decimal"/>
-      <w:pStyle w:val="Heading8"/>
+      <w:pStyle w:val="Titre8"/>
       <w:lvlText w:val="%1.%2.%3.%4.%5.%6.%7.%8"/>
       <w:lvlJc w:val="left"/>
       <w:pPr>
@@ -6797,7 +6746,7 @@
     <w:lvl w:ilvl="8">
       <w:start w:val="1"/>
       <w:numFmt w:val="decimal"/>
-      <w:pStyle w:val="Heading9"/>
+      <w:pStyle w:val="Titre9"/>
       <w:lvlText w:val="%1.%2.%3.%4.%5.%6.%7.%8.%9"/>
       <w:lvlJc w:val="left"/>
       <w:pPr>
@@ -7422,7 +7371,7 @@
     <w:tmpl w:val="BC4AFEBA"/>
     <w:lvl w:ilvl="0">
       <w:numFmt w:val="bullet"/>
-      <w:pStyle w:val="ListBullet3"/>
+      <w:pStyle w:val="Listepuces3"/>
       <w:lvlText w:val="-"/>
       <w:lvlJc w:val="left"/>
       <w:pPr>
@@ -7722,7 +7671,7 @@
 </file>
 
 <file path=word/styles.xml><?xml version="1.0" encoding="utf-8"?>
-<w:styles xmlns:mc="http://schemas.openxmlformats.org/markup-compatibility/2006" xmlns:r="http://schemas.openxmlformats.org/officeDocument/2006/relationships" xmlns:w="http://schemas.openxmlformats.org/wordprocessingml/2006/main" xmlns:w14="http://schemas.microsoft.com/office/word/2010/wordml" xmlns:w15="http://schemas.microsoft.com/office/word/2012/wordml" xmlns:w16cex="http://schemas.microsoft.com/office/word/2018/wordml/cex" xmlns:w16cid="http://schemas.microsoft.com/office/word/2016/wordml/cid" xmlns:w16="http://schemas.microsoft.com/office/word/2018/wordml" xmlns:w16du="http://schemas.microsoft.com/office/word/2023/wordml/word16du" xmlns:w16sdtdh="http://schemas.microsoft.com/office/word/2020/wordml/sdtdatahash" xmlns:w16se="http://schemas.microsoft.com/office/word/2015/wordml/symex" mc:Ignorable="w14 w15 w16se w16cid w16 w16cex w16sdtdh w16du">
+<w:styles xmlns:mc="http://schemas.openxmlformats.org/markup-compatibility/2006" xmlns:r="http://schemas.openxmlformats.org/officeDocument/2006/relationships" xmlns:w="http://schemas.openxmlformats.org/wordprocessingml/2006/main" xmlns:w14="http://schemas.microsoft.com/office/word/2010/wordml" xmlns:w15="http://schemas.microsoft.com/office/word/2012/wordml" xmlns:w16cex="http://schemas.microsoft.com/office/word/2018/wordml/cex" xmlns:w16cid="http://schemas.microsoft.com/office/word/2016/wordml/cid" xmlns:w16="http://schemas.microsoft.com/office/word/2018/wordml" xmlns:w16du="http://schemas.microsoft.com/office/word/2023/wordml/word16du" xmlns:w16sdtdh="http://schemas.microsoft.com/office/word/2020/wordml/sdtdatahash" xmlns:w16sdtfl="http://schemas.microsoft.com/office/word/2024/wordml/sdtformatlock" xmlns:w16se="http://schemas.microsoft.com/office/word/2015/wordml/symex" mc:Ignorable="w14 w15 w16se w16cid w16 w16cex w16sdtdh w16sdtfl w16du">
   <w:docDefaults>
     <w:rPrDefault>
       <w:rPr>
@@ -8110,11 +8059,11 @@
       <w:lang w:val="fr-FR" w:eastAsia="fr-FR"/>
     </w:rPr>
   </w:style>
-  <w:style w:type="paragraph" w:styleId="Heading1">
+  <w:style w:type="paragraph" w:styleId="Titre1">
     <w:name w:val="heading 1"/>
     <w:aliases w:val="Titre1"/>
     <w:basedOn w:val="Normal"/>
-    <w:next w:val="Titre4"/>
+    <w:next w:val="Titre40"/>
     <w:autoRedefine/>
     <w:qFormat/>
     <w:rsid w:val="00241D53"/>
@@ -8139,12 +8088,12 @@
       <w:lang w:val="fr-CH"/>
     </w:rPr>
   </w:style>
-  <w:style w:type="paragraph" w:styleId="Heading2">
+  <w:style w:type="paragraph" w:styleId="Titre2">
     <w:name w:val="heading 2"/>
     <w:aliases w:val="Titre2"/>
     <w:basedOn w:val="Normal"/>
-    <w:next w:val="Titre4"/>
-    <w:link w:val="Heading2Char"/>
+    <w:next w:val="Titre40"/>
+    <w:link w:val="Titre2Car"/>
     <w:autoRedefine/>
     <w:qFormat/>
     <w:rsid w:val="00955408"/>
@@ -8165,11 +8114,11 @@
       <w:szCs w:val="28"/>
     </w:rPr>
   </w:style>
-  <w:style w:type="paragraph" w:styleId="Heading3">
+  <w:style w:type="paragraph" w:styleId="Titre3">
     <w:name w:val="heading 3"/>
     <w:aliases w:val="Titre3"/>
     <w:basedOn w:val="Normal"/>
-    <w:next w:val="Titre4"/>
+    <w:next w:val="Titre40"/>
     <w:autoRedefine/>
     <w:qFormat/>
     <w:rsid w:val="00A31020"/>
@@ -8190,11 +8139,11 @@
       <w:bCs/>
     </w:rPr>
   </w:style>
-  <w:style w:type="paragraph" w:styleId="Heading4">
+  <w:style w:type="paragraph" w:styleId="Titre4">
     <w:name w:val="heading 4"/>
     <w:aliases w:val="tttt,(Shift Ctrl 4),Titre 41,t4.T4,H4,l4,I4,Headline4,Heading 41,(Shift Ctrl 4)1,Heading 42,(Shift Ctrl 4)2,Heading 43,(Shift Ctrl 4)3,Heading 44,(Shift Ctrl 4)4,Heading 45,(Shift Ctrl 4)5,Heading 46,(Shift Ctrl 4)6,Heading 47,t4,T4,h4"/>
-    <w:basedOn w:val="Heading3"/>
-    <w:next w:val="Titre4"/>
+    <w:basedOn w:val="Titre3"/>
+    <w:next w:val="Titre40"/>
     <w:rsid w:val="006979CC"/>
     <w:pPr>
       <w:keepNext w:val="0"/>
@@ -8211,7 +8160,7 @@
       <w:lang w:val="fr-CH"/>
     </w:rPr>
   </w:style>
-  <w:style w:type="paragraph" w:styleId="Heading5">
+  <w:style w:type="paragraph" w:styleId="Titre5">
     <w:name w:val="heading 5"/>
     <w:aliases w:val="Roman list,H5,h5,Second Subheading,Heading 51,(Shift Ctrl 5),Lev 5,5 sub-bullet,sb,4,Titre 1.1111,Aston T5,DO NOT USE_h5,Chapitre 1.1.1.1.,H5-Heading 5,l5,heading5,Heading5,H5-Heading 5&#10;,heading 5,Underavsnitt,ITT t5,PA Pico Section,L5"/>
     <w:basedOn w:val="Normal"/>
@@ -8233,7 +8182,7 @@
       <w:lang w:val="fr-CH"/>
     </w:rPr>
   </w:style>
-  <w:style w:type="paragraph" w:styleId="Heading6">
+  <w:style w:type="paragraph" w:styleId="Titre6">
     <w:name w:val="heading 6"/>
     <w:aliases w:val="Bullet list,H6,Ref Heading 3,rh3,Ref Heading 31,rh31,H61,h6,Third Subheading,Annexe 1,Annexe 11,Annexe 12,Annexe 13,Annexe 14,Annexe 15,Annexe 16,Annexe 17,Lev 6,sub-dash,sd,5,Aston T6,(Shift Ctrl 6),DO NOT USE_h6,6,Requirement,l6"/>
     <w:basedOn w:val="Normal"/>
@@ -8255,7 +8204,7 @@
       <w:lang w:val="fr-CH"/>
     </w:rPr>
   </w:style>
-  <w:style w:type="paragraph" w:styleId="Heading7">
+  <w:style w:type="paragraph" w:styleId="Titre7">
     <w:name w:val="heading 7"/>
     <w:aliases w:val="zzzzz"/>
     <w:basedOn w:val="Normal"/>
@@ -8278,7 +8227,7 @@
       <w:lang w:val="fr-CH"/>
     </w:rPr>
   </w:style>
-  <w:style w:type="paragraph" w:styleId="Heading8">
+  <w:style w:type="paragraph" w:styleId="Titre8">
     <w:name w:val="heading 8"/>
     <w:aliases w:val="zzzzzz"/>
     <w:basedOn w:val="Normal"/>
@@ -8302,7 +8251,7 @@
       <w:lang w:val="fr-CH"/>
     </w:rPr>
   </w:style>
-  <w:style w:type="paragraph" w:styleId="Heading9">
+  <w:style w:type="paragraph" w:styleId="Titre9">
     <w:name w:val="heading 9"/>
     <w:aliases w:val="Titre 10,Annexe 4,Annexe 41,Annexe 42,Annexe 43,Annexe 44,Annexe 45,Annexe 46,Annexe 47,Lev 9,progress,Annexe4,titre l1c1,titre l1c11,titre l1c12,titre l1c13,titre l1c14"/>
     <w:basedOn w:val="Normal"/>
@@ -8327,13 +8276,13 @@
       <w:lang w:val="fr-CH"/>
     </w:rPr>
   </w:style>
-  <w:style w:type="character" w:default="1" w:styleId="DefaultParagraphFont">
+  <w:style w:type="character" w:default="1" w:styleId="Policepardfaut">
     <w:name w:val="Default Paragraph Font"/>
     <w:uiPriority w:val="1"/>
     <w:semiHidden/>
     <w:unhideWhenUsed/>
   </w:style>
-  <w:style w:type="table" w:default="1" w:styleId="TableNormal">
+  <w:style w:type="table" w:default="1" w:styleId="TableauNormal">
     <w:name w:val="Normal Table"/>
     <w:uiPriority w:val="99"/>
     <w:semiHidden/>
@@ -8348,13 +8297,13 @@
       </w:tblCellMar>
     </w:tblPr>
   </w:style>
-  <w:style w:type="numbering" w:default="1" w:styleId="NoList">
+  <w:style w:type="numbering" w:default="1" w:styleId="Aucuneliste">
     <w:name w:val="No List"/>
     <w:uiPriority w:val="99"/>
     <w:semiHidden/>
     <w:unhideWhenUsed/>
   </w:style>
-  <w:style w:type="paragraph" w:customStyle="1" w:styleId="Titre4">
+  <w:style w:type="paragraph" w:customStyle="1" w:styleId="Titre40">
     <w:name w:val="Titre4"/>
     <w:basedOn w:val="Normal"/>
     <w:link w:val="Titre4Char"/>
@@ -8365,7 +8314,7 @@
   </w:style>
   <w:style w:type="character" w:customStyle="1" w:styleId="Titre4Char">
     <w:name w:val="Titre4 Char"/>
-    <w:link w:val="Titre4"/>
+    <w:link w:val="Titre40"/>
     <w:rsid w:val="00B70C2D"/>
     <w:rPr>
       <w:rFonts w:ascii="Arial Narrow" w:hAnsi="Arial Narrow"/>
@@ -8373,7 +8322,7 @@
       <w:lang w:val="fr-CH" w:eastAsia="fr-FR" w:bidi="ar-SA"/>
     </w:rPr>
   </w:style>
-  <w:style w:type="paragraph" w:styleId="DocumentMap">
+  <w:style w:type="paragraph" w:styleId="Explorateurdedocuments">
     <w:name w:val="Document Map"/>
     <w:basedOn w:val="Normal"/>
     <w:semiHidden/>
@@ -8451,7 +8400,7 @@
       <w:szCs w:val="20"/>
     </w:rPr>
   </w:style>
-  <w:style w:type="paragraph" w:styleId="Title">
+  <w:style w:type="paragraph" w:styleId="Titre">
     <w:name w:val="Title"/>
     <w:basedOn w:val="Normal"/>
     <w:pPr>
@@ -8478,11 +8427,11 @@
       <w:szCs w:val="20"/>
     </w:rPr>
   </w:style>
-  <w:style w:type="paragraph" w:styleId="Header">
+  <w:style w:type="paragraph" w:styleId="En-tte">
     <w:name w:val="header"/>
     <w:aliases w:val="R&amp;S - En-tête"/>
     <w:basedOn w:val="Normal"/>
-    <w:link w:val="HeaderChar"/>
+    <w:link w:val="En-tteCar"/>
     <w:pPr>
       <w:tabs>
         <w:tab w:val="center" w:pos="4536"/>
@@ -8490,7 +8439,7 @@
       </w:tabs>
     </w:pPr>
   </w:style>
-  <w:style w:type="paragraph" w:styleId="Footer">
+  <w:style w:type="paragraph" w:styleId="Pieddepage">
     <w:name w:val="footer"/>
     <w:basedOn w:val="Normal"/>
     <w:pPr>
@@ -8500,13 +8449,13 @@
       </w:tabs>
     </w:pPr>
   </w:style>
-  <w:style w:type="character" w:styleId="PageNumber">
+  <w:style w:type="character" w:styleId="Numrodepage">
     <w:name w:val="page number"/>
-    <w:basedOn w:val="DefaultParagraphFont"/>
+    <w:basedOn w:val="Policepardfaut"/>
   </w:style>
   <w:style w:type="paragraph" w:customStyle="1" w:styleId="ListeNiveau1">
     <w:name w:val="ListeNiveau1"/>
-    <w:basedOn w:val="Titre4"/>
+    <w:basedOn w:val="Titre40"/>
     <w:rsid w:val="002E577E"/>
     <w:pPr>
       <w:numPr>
@@ -8514,7 +8463,7 @@
       </w:numPr>
     </w:pPr>
   </w:style>
-  <w:style w:type="paragraph" w:styleId="PlainText">
+  <w:style w:type="paragraph" w:styleId="Textebrut">
     <w:name w:val="Plain Text"/>
     <w:basedOn w:val="Normal"/>
     <w:rsid w:val="00411E7F"/>
@@ -8529,7 +8478,7 @@
     <w:basedOn w:val="Normal"/>
     <w:rsid w:val="002A60F8"/>
   </w:style>
-  <w:style w:type="paragraph" w:styleId="TOC1">
+  <w:style w:type="paragraph" w:styleId="TM1">
     <w:name w:val="toc 1"/>
     <w:basedOn w:val="Normal"/>
     <w:next w:val="Normal"/>
@@ -8553,7 +8502,7 @@
       <w:szCs w:val="28"/>
     </w:rPr>
   </w:style>
-  <w:style w:type="character" w:styleId="Hyperlink">
+  <w:style w:type="character" w:styleId="Lienhypertexte">
     <w:name w:val="Hyperlink"/>
     <w:uiPriority w:val="99"/>
     <w:rsid w:val="005513EF"/>
@@ -8562,9 +8511,9 @@
       <w:u w:val="single"/>
     </w:rPr>
   </w:style>
-  <w:style w:type="paragraph" w:styleId="TOC2">
+  <w:style w:type="paragraph" w:styleId="TM2">
     <w:name w:val="toc 2"/>
-    <w:basedOn w:val="TOC1"/>
+    <w:basedOn w:val="TM1"/>
     <w:next w:val="Normal"/>
     <w:autoRedefine/>
     <w:uiPriority w:val="39"/>
@@ -8580,7 +8529,7 @@
       <w:szCs w:val="22"/>
     </w:rPr>
   </w:style>
-  <w:style w:type="paragraph" w:styleId="TOC3">
+  <w:style w:type="paragraph" w:styleId="TM3">
     <w:name w:val="toc 3"/>
     <w:basedOn w:val="Normal"/>
     <w:next w:val="Normal"/>
@@ -8591,7 +8540,7 @@
       <w:ind w:left="480"/>
     </w:pPr>
   </w:style>
-  <w:style w:type="paragraph" w:styleId="BodyText">
+  <w:style w:type="paragraph" w:styleId="Corpsdetexte">
     <w:name w:val="Body Text"/>
     <w:basedOn w:val="Normal"/>
     <w:rsid w:val="00633740"/>
@@ -8663,9 +8612,9 @@
       <w:szCs w:val="20"/>
     </w:rPr>
   </w:style>
-  <w:style w:type="table" w:styleId="TableGrid">
+  <w:style w:type="table" w:styleId="Grilledutableau">
     <w:name w:val="Table Grid"/>
-    <w:basedOn w:val="TableNormal"/>
+    <w:basedOn w:val="TableauNormal"/>
     <w:rsid w:val="007340AC"/>
     <w:tblPr>
       <w:tblBorders>
@@ -8678,7 +8627,7 @@
       </w:tblBorders>
     </w:tblPr>
   </w:style>
-  <w:style w:type="character" w:styleId="Emphasis">
+  <w:style w:type="character" w:styleId="Accentuation">
     <w:name w:val="Emphasis"/>
     <w:aliases w:val="z"/>
     <w:rsid w:val="007340AC"/>
@@ -8706,7 +8655,7 @@
       <w:szCs w:val="20"/>
     </w:rPr>
   </w:style>
-  <w:style w:type="character" w:styleId="FollowedHyperlink">
+  <w:style w:type="character" w:styleId="Lienhypertextesuivivisit">
     <w:name w:val="FollowedHyperlink"/>
     <w:rsid w:val="000E655A"/>
     <w:rPr>
@@ -8714,7 +8663,7 @@
       <w:u w:val="single"/>
     </w:rPr>
   </w:style>
-  <w:style w:type="paragraph" w:styleId="BodyText2">
+  <w:style w:type="paragraph" w:styleId="Corpsdetexte2">
     <w:name w:val="Body Text 2"/>
     <w:basedOn w:val="Normal"/>
     <w:rsid w:val="00056292"/>
@@ -8722,7 +8671,7 @@
       <w:spacing w:after="120" w:line="480" w:lineRule="auto"/>
     </w:pPr>
   </w:style>
-  <w:style w:type="paragraph" w:styleId="BodyText3">
+  <w:style w:type="paragraph" w:styleId="Corpsdetexte3">
     <w:name w:val="Body Text 3"/>
     <w:basedOn w:val="Normal"/>
     <w:rsid w:val="009017F4"/>
@@ -8734,9 +8683,9 @@
       <w:szCs w:val="16"/>
     </w:rPr>
   </w:style>
-  <w:style w:type="paragraph" w:styleId="ListBullet3">
+  <w:style w:type="paragraph" w:styleId="Listepuces3">
     <w:name w:val="List Bullet 3"/>
-    <w:basedOn w:val="BodyText"/>
+    <w:basedOn w:val="Corpsdetexte"/>
     <w:autoRedefine/>
     <w:rsid w:val="009017F4"/>
     <w:pPr>
@@ -8763,7 +8712,7 @@
   <w:style w:type="paragraph" w:customStyle="1" w:styleId="StyleTitre2">
     <w:name w:val="Style Titre 2"/>
     <w:aliases w:val="numéroté  1.1. + Non Gras"/>
-    <w:basedOn w:val="Heading2"/>
+    <w:basedOn w:val="Titre2"/>
     <w:link w:val="StyleTitre2Car"/>
     <w:autoRedefine/>
     <w:rsid w:val="009017F4"/>
@@ -8793,7 +8742,7 @@
       <w:lang w:val="fr-FR" w:eastAsia="fr-FR"/>
     </w:rPr>
   </w:style>
-  <w:style w:type="paragraph" w:styleId="BalloonText">
+  <w:style w:type="paragraph" w:styleId="Textedebulles">
     <w:name w:val="Balloon Text"/>
     <w:basedOn w:val="Normal"/>
     <w:semiHidden/>
@@ -8807,7 +8756,7 @@
   <w:style w:type="paragraph" w:customStyle="1" w:styleId="Image">
     <w:name w:val="Image"/>
     <w:basedOn w:val="Normal"/>
-    <w:next w:val="Caption"/>
+    <w:next w:val="Lgende"/>
     <w:rsid w:val="00C26EFC"/>
     <w:pPr>
       <w:spacing w:before="240" w:after="60"/>
@@ -8821,7 +8770,7 @@
       <w:szCs w:val="20"/>
     </w:rPr>
   </w:style>
-  <w:style w:type="paragraph" w:styleId="Caption">
+  <w:style w:type="paragraph" w:styleId="Lgende">
     <w:name w:val="caption"/>
     <w:basedOn w:val="Normal"/>
     <w:next w:val="Normal"/>
@@ -8836,7 +8785,7 @@
   <w:style w:type="paragraph" w:customStyle="1" w:styleId="TitreGnral">
     <w:name w:val="Titre Général"/>
     <w:basedOn w:val="Normal"/>
-    <w:next w:val="Heading1"/>
+    <w:next w:val="Titre1"/>
     <w:rsid w:val="00743164"/>
     <w:pPr>
       <w:spacing w:after="720"/>
@@ -8847,7 +8796,7 @@
       <w:sz w:val="36"/>
     </w:rPr>
   </w:style>
-  <w:style w:type="paragraph" w:styleId="CommentText">
+  <w:style w:type="paragraph" w:styleId="Commentaire">
     <w:name w:val="annotation text"/>
     <w:basedOn w:val="Normal"/>
     <w:semiHidden/>
@@ -8928,7 +8877,7 @@
       <w:szCs w:val="22"/>
     </w:rPr>
   </w:style>
-  <w:style w:type="character" w:styleId="CommentReference">
+  <w:style w:type="character" w:styleId="Marquedecommentaire">
     <w:name w:val="annotation reference"/>
     <w:semiHidden/>
     <w:rsid w:val="004C54C8"/>
@@ -8937,10 +8886,10 @@
       <w:szCs w:val="16"/>
     </w:rPr>
   </w:style>
-  <w:style w:type="paragraph" w:styleId="CommentSubject">
+  <w:style w:type="paragraph" w:styleId="Objetducommentaire">
     <w:name w:val="annotation subject"/>
-    <w:basedOn w:val="CommentText"/>
-    <w:next w:val="CommentText"/>
+    <w:basedOn w:val="Commentaire"/>
+    <w:next w:val="Commentaire"/>
     <w:semiHidden/>
     <w:rsid w:val="004C54C8"/>
     <w:rPr>
@@ -8950,7 +8899,7 @@
   </w:style>
   <w:style w:type="numbering" w:customStyle="1" w:styleId="ListeNiveau1arxit">
     <w:name w:val="Liste Niveau 1 arxit"/>
-    <w:basedOn w:val="NoList"/>
+    <w:basedOn w:val="Aucuneliste"/>
     <w:rsid w:val="0067704C"/>
     <w:pPr>
       <w:numPr>
@@ -8984,7 +8933,7 @@
       <w:szCs w:val="20"/>
     </w:rPr>
   </w:style>
-  <w:style w:type="paragraph" w:styleId="TOC4">
+  <w:style w:type="paragraph" w:styleId="TM4">
     <w:name w:val="toc 4"/>
     <w:basedOn w:val="Normal"/>
     <w:next w:val="Normal"/>
@@ -8995,7 +8944,7 @@
       <w:ind w:left="720"/>
     </w:pPr>
   </w:style>
-  <w:style w:type="paragraph" w:styleId="TOC5">
+  <w:style w:type="paragraph" w:styleId="TM5">
     <w:name w:val="toc 5"/>
     <w:basedOn w:val="Normal"/>
     <w:next w:val="Normal"/>
@@ -9006,7 +8955,7 @@
       <w:ind w:left="960"/>
     </w:pPr>
   </w:style>
-  <w:style w:type="paragraph" w:styleId="TOC6">
+  <w:style w:type="paragraph" w:styleId="TM6">
     <w:name w:val="toc 6"/>
     <w:basedOn w:val="Normal"/>
     <w:next w:val="Normal"/>
@@ -9017,7 +8966,7 @@
       <w:ind w:left="1200"/>
     </w:pPr>
   </w:style>
-  <w:style w:type="paragraph" w:styleId="TOC7">
+  <w:style w:type="paragraph" w:styleId="TM7">
     <w:name w:val="toc 7"/>
     <w:basedOn w:val="Normal"/>
     <w:next w:val="Normal"/>
@@ -9028,7 +8977,7 @@
       <w:ind w:left="1440"/>
     </w:pPr>
   </w:style>
-  <w:style w:type="paragraph" w:styleId="TOC8">
+  <w:style w:type="paragraph" w:styleId="TM8">
     <w:name w:val="toc 8"/>
     <w:basedOn w:val="Normal"/>
     <w:next w:val="Normal"/>
@@ -9039,7 +8988,7 @@
       <w:ind w:left="1680"/>
     </w:pPr>
   </w:style>
-  <w:style w:type="paragraph" w:styleId="TOC9">
+  <w:style w:type="paragraph" w:styleId="TM9">
     <w:name w:val="toc 9"/>
     <w:basedOn w:val="Normal"/>
     <w:next w:val="Normal"/>
@@ -9050,7 +8999,7 @@
       <w:ind w:left="1920"/>
     </w:pPr>
   </w:style>
-  <w:style w:type="paragraph" w:styleId="EndnoteText">
+  <w:style w:type="paragraph" w:styleId="Notedefin">
     <w:name w:val="endnote text"/>
     <w:basedOn w:val="Normal"/>
     <w:semiHidden/>
@@ -9060,7 +9009,7 @@
       <w:szCs w:val="20"/>
     </w:rPr>
   </w:style>
-  <w:style w:type="character" w:styleId="EndnoteReference">
+  <w:style w:type="character" w:styleId="Appeldenotedefin">
     <w:name w:val="endnote reference"/>
     <w:semiHidden/>
     <w:rsid w:val="003C798F"/>
@@ -9068,7 +9017,7 @@
       <w:vertAlign w:val="superscript"/>
     </w:rPr>
   </w:style>
-  <w:style w:type="paragraph" w:styleId="FootnoteText">
+  <w:style w:type="paragraph" w:styleId="Notedebasdepage">
     <w:name w:val="footnote text"/>
     <w:basedOn w:val="Normal"/>
     <w:semiHidden/>
@@ -9078,7 +9027,7 @@
       <w:szCs w:val="20"/>
     </w:rPr>
   </w:style>
-  <w:style w:type="character" w:styleId="FootnoteReference">
+  <w:style w:type="character" w:styleId="Appelnotedebasdep">
     <w:name w:val="footnote reference"/>
     <w:semiHidden/>
     <w:rsid w:val="003C798F"/>
@@ -9100,7 +9049,7 @@
       <w:szCs w:val="20"/>
     </w:rPr>
   </w:style>
-  <w:style w:type="paragraph" w:styleId="BodyTextIndent3">
+  <w:style w:type="paragraph" w:styleId="Retraitcorpsdetexte3">
     <w:name w:val="Body Text Indent 3"/>
     <w:basedOn w:val="Normal"/>
     <w:rsid w:val="007141B0"/>
@@ -9150,7 +9099,7 @@
       <w:szCs w:val="14"/>
     </w:rPr>
   </w:style>
-  <w:style w:type="character" w:styleId="Strong">
+  <w:style w:type="character" w:styleId="lev">
     <w:name w:val="Strong"/>
     <w:rsid w:val="00F6666C"/>
     <w:rPr>
@@ -9158,7 +9107,7 @@
       <w:bCs/>
     </w:rPr>
   </w:style>
-  <w:style w:type="paragraph" w:styleId="NoSpacing">
+  <w:style w:type="paragraph" w:styleId="Sansinterligne">
     <w:name w:val="No Spacing"/>
     <w:uiPriority w:val="1"/>
     <w:rsid w:val="002E0C33"/>
@@ -9168,7 +9117,7 @@
       <w:lang w:val="fr-FR" w:eastAsia="fr-FR"/>
     </w:rPr>
   </w:style>
-  <w:style w:type="paragraph" w:styleId="ListParagraph">
+  <w:style w:type="paragraph" w:styleId="Paragraphedeliste">
     <w:name w:val="List Paragraph"/>
     <w:basedOn w:val="Normal"/>
     <w:uiPriority w:val="34"/>
@@ -9177,10 +9126,10 @@
       <w:ind w:left="708"/>
     </w:pPr>
   </w:style>
-  <w:style w:type="character" w:customStyle="1" w:styleId="Heading2Char">
-    <w:name w:val="Heading 2 Char"/>
-    <w:aliases w:val="Titre2 Char"/>
-    <w:link w:val="Heading2"/>
+  <w:style w:type="character" w:customStyle="1" w:styleId="Titre2Car">
+    <w:name w:val="Titre 2 Car"/>
+    <w:aliases w:val="Titre2 Car"/>
+    <w:link w:val="Titre2"/>
     <w:rsid w:val="0035004C"/>
     <w:rPr>
       <w:rFonts w:ascii="Arial Narrow" w:hAnsi="Arial Narrow"/>
@@ -9194,7 +9143,7 @@
   </w:style>
   <w:style w:type="paragraph" w:customStyle="1" w:styleId="Bullet1">
     <w:name w:val="Bullet_1"/>
-    <w:basedOn w:val="Titre4"/>
+    <w:basedOn w:val="Titre40"/>
     <w:link w:val="Bullet1Char"/>
     <w:qFormat/>
     <w:rsid w:val="00207955"/>
@@ -9213,11 +9162,11 @@
       <w:bCs/>
     </w:rPr>
   </w:style>
-  <w:style w:type="paragraph" w:styleId="Subtitle">
+  <w:style w:type="paragraph" w:styleId="Sous-titre">
     <w:name w:val="Subtitle"/>
     <w:basedOn w:val="Normal"/>
     <w:next w:val="Normal"/>
-    <w:link w:val="SubtitleChar"/>
+    <w:link w:val="Sous-titreCar"/>
     <w:rsid w:val="00302379"/>
     <w:pPr>
       <w:numPr>
@@ -9245,10 +9194,10 @@
       <w:lang w:val="fr-CH" w:eastAsia="fr-FR" w:bidi="ar-SA"/>
     </w:rPr>
   </w:style>
-  <w:style w:type="character" w:customStyle="1" w:styleId="SubtitleChar">
-    <w:name w:val="Subtitle Char"/>
-    <w:basedOn w:val="DefaultParagraphFont"/>
-    <w:link w:val="Subtitle"/>
+  <w:style w:type="character" w:customStyle="1" w:styleId="Sous-titreCar">
+    <w:name w:val="Sous-titre Car"/>
+    <w:basedOn w:val="Policepardfaut"/>
+    <w:link w:val="Sous-titre"/>
     <w:rsid w:val="00302379"/>
     <w:rPr>
       <w:rFonts w:asciiTheme="majorHAnsi" w:eastAsiaTheme="majorEastAsia" w:hAnsiTheme="majorHAnsi" w:cstheme="majorBidi"/>
@@ -9263,7 +9212,7 @@
   </w:style>
   <w:style w:type="paragraph" w:customStyle="1" w:styleId="Bullet2">
     <w:name w:val="Bullet_2"/>
-    <w:basedOn w:val="Titre4"/>
+    <w:basedOn w:val="Titre40"/>
     <w:link w:val="Bullet2Char"/>
     <w:qFormat/>
     <w:rsid w:val="00302379"/>
@@ -9283,9 +9232,9 @@
       <w:bCs/>
     </w:rPr>
   </w:style>
-  <w:style w:type="character" w:styleId="BookTitle">
+  <w:style w:type="character" w:styleId="Titredulivre">
     <w:name w:val="Book Title"/>
-    <w:basedOn w:val="DefaultParagraphFont"/>
+    <w:basedOn w:val="Policepardfaut"/>
     <w:uiPriority w:val="33"/>
     <w:rsid w:val="00302379"/>
     <w:rPr>
@@ -9308,9 +9257,9 @@
       <w:lang w:val="fr-CH" w:eastAsia="fr-FR" w:bidi="ar-SA"/>
     </w:rPr>
   </w:style>
-  <w:style w:type="character" w:styleId="IntenseReference">
+  <w:style w:type="character" w:styleId="Rfrenceintense">
     <w:name w:val="Intense Reference"/>
-    <w:basedOn w:val="DefaultParagraphFont"/>
+    <w:basedOn w:val="Policepardfaut"/>
     <w:uiPriority w:val="32"/>
     <w:rsid w:val="00302379"/>
     <w:rPr>
@@ -9322,9 +9271,9 @@
       <w:u w:val="single"/>
     </w:rPr>
   </w:style>
-  <w:style w:type="character" w:styleId="SubtleReference">
+  <w:style w:type="character" w:styleId="Rfrencelgre">
     <w:name w:val="Subtle Reference"/>
-    <w:basedOn w:val="DefaultParagraphFont"/>
+    <w:basedOn w:val="Policepardfaut"/>
     <w:uiPriority w:val="31"/>
     <w:rsid w:val="00302379"/>
     <w:rPr>
@@ -9333,11 +9282,11 @@
       <w:u w:val="single"/>
     </w:rPr>
   </w:style>
-  <w:style w:type="paragraph" w:styleId="IntenseQuote">
+  <w:style w:type="paragraph" w:styleId="Citationintense">
     <w:name w:val="Intense Quote"/>
     <w:basedOn w:val="Normal"/>
     <w:next w:val="Normal"/>
-    <w:link w:val="IntenseQuoteChar"/>
+    <w:link w:val="CitationintenseCar"/>
     <w:uiPriority w:val="30"/>
     <w:rsid w:val="00302379"/>
     <w:pPr>
@@ -9355,10 +9304,10 @@
       <w:color w:val="4F81BD" w:themeColor="accent1"/>
     </w:rPr>
   </w:style>
-  <w:style w:type="character" w:customStyle="1" w:styleId="IntenseQuoteChar">
-    <w:name w:val="Intense Quote Char"/>
-    <w:basedOn w:val="DefaultParagraphFont"/>
-    <w:link w:val="IntenseQuote"/>
+  <w:style w:type="character" w:customStyle="1" w:styleId="CitationintenseCar">
+    <w:name w:val="Citation intense Car"/>
+    <w:basedOn w:val="Policepardfaut"/>
+    <w:link w:val="Citationintense"/>
     <w:uiPriority w:val="30"/>
     <w:rsid w:val="00302379"/>
     <w:rPr>
@@ -9373,11 +9322,11 @@
       <w:lang w:val="fr-FR" w:eastAsia="fr-FR"/>
     </w:rPr>
   </w:style>
-  <w:style w:type="paragraph" w:styleId="Quote">
+  <w:style w:type="paragraph" w:styleId="Citation">
     <w:name w:val="Quote"/>
     <w:basedOn w:val="Normal"/>
     <w:next w:val="Normal"/>
-    <w:link w:val="QuoteChar"/>
+    <w:link w:val="CitationCar"/>
     <w:uiPriority w:val="29"/>
     <w:rsid w:val="00302379"/>
     <w:rPr>
@@ -9386,10 +9335,10 @@
       <w:color w:val="000000" w:themeColor="text1"/>
     </w:rPr>
   </w:style>
-  <w:style w:type="character" w:customStyle="1" w:styleId="QuoteChar">
-    <w:name w:val="Quote Char"/>
-    <w:basedOn w:val="DefaultParagraphFont"/>
-    <w:link w:val="Quote"/>
+  <w:style w:type="character" w:customStyle="1" w:styleId="CitationCar">
+    <w:name w:val="Citation Car"/>
+    <w:basedOn w:val="Policepardfaut"/>
+    <w:link w:val="Citation"/>
     <w:uiPriority w:val="29"/>
     <w:rsid w:val="00302379"/>
     <w:rPr>
@@ -9402,9 +9351,9 @@
       <w:lang w:val="fr-FR" w:eastAsia="fr-FR"/>
     </w:rPr>
   </w:style>
-  <w:style w:type="character" w:styleId="IntenseEmphasis">
+  <w:style w:type="character" w:styleId="Accentuationintense">
     <w:name w:val="Intense Emphasis"/>
-    <w:basedOn w:val="DefaultParagraphFont"/>
+    <w:basedOn w:val="Policepardfaut"/>
     <w:uiPriority w:val="21"/>
     <w:rsid w:val="00302379"/>
     <w:rPr>
@@ -9415,9 +9364,9 @@
       <w:color w:val="4F81BD" w:themeColor="accent1"/>
     </w:rPr>
   </w:style>
-  <w:style w:type="character" w:styleId="SubtleEmphasis">
+  <w:style w:type="character" w:styleId="Accentuationlgre">
     <w:name w:val="Subtle Emphasis"/>
-    <w:basedOn w:val="DefaultParagraphFont"/>
+    <w:basedOn w:val="Policepardfaut"/>
     <w:uiPriority w:val="19"/>
     <w:rsid w:val="00302379"/>
     <w:rPr>
@@ -9454,7 +9403,7 @@
   </w:style>
   <w:style w:type="character" w:customStyle="1" w:styleId="Cadre-VertChar">
     <w:name w:val="Cadre-Vert Char"/>
-    <w:basedOn w:val="DefaultParagraphFont"/>
+    <w:basedOn w:val="Policepardfaut"/>
     <w:link w:val="Cadre-Vert"/>
     <w:rsid w:val="002007F6"/>
     <w:rPr>
@@ -9476,7 +9425,7 @@
   </w:style>
   <w:style w:type="character" w:customStyle="1" w:styleId="Style111Char">
     <w:name w:val="Style111 Char"/>
-    <w:basedOn w:val="DefaultParagraphFont"/>
+    <w:basedOn w:val="Policepardfaut"/>
     <w:link w:val="Style111"/>
     <w:rsid w:val="002007F6"/>
     <w:rPr>
@@ -9498,7 +9447,7 @@
   </w:style>
   <w:style w:type="character" w:customStyle="1" w:styleId="Style1111Char">
     <w:name w:val="Style1111 Char"/>
-    <w:basedOn w:val="DefaultParagraphFont"/>
+    <w:basedOn w:val="Policepardfaut"/>
     <w:link w:val="Style1111"/>
     <w:rsid w:val="009129A6"/>
     <w:rPr>
@@ -9511,7 +9460,7 @@
   </w:style>
   <w:style w:type="character" w:customStyle="1" w:styleId="texteCar">
     <w:name w:val="texte Car"/>
-    <w:basedOn w:val="DefaultParagraphFont"/>
+    <w:basedOn w:val="Policepardfaut"/>
     <w:link w:val="texte"/>
     <w:rsid w:val="004064F6"/>
     <w:rPr>
@@ -9544,7 +9493,7 @@
   </w:style>
   <w:style w:type="paragraph" w:customStyle="1" w:styleId="Normal6">
     <w:name w:val="Normal +6"/>
-    <w:basedOn w:val="Titre4"/>
+    <w:basedOn w:val="Titre40"/>
     <w:next w:val="Normal"/>
     <w:link w:val="Normal6Char"/>
     <w:qFormat/>
@@ -9593,9 +9542,9 @@
       <w:lang w:eastAsia="fr-FR"/>
     </w:rPr>
   </w:style>
-  <w:style w:type="paragraph" w:styleId="TOCHeading">
+  <w:style w:type="paragraph" w:styleId="En-ttedetabledesmatires">
     <w:name w:val="TOC Heading"/>
-    <w:basedOn w:val="Heading1"/>
+    <w:basedOn w:val="Titre1"/>
     <w:next w:val="Normal"/>
     <w:uiPriority w:val="39"/>
     <w:semiHidden/>
@@ -9620,9 +9569,9 @@
       <w:lang w:val="en-US" w:eastAsia="ja-JP"/>
     </w:rPr>
   </w:style>
-  <w:style w:type="table" w:styleId="TableClassic4">
+  <w:style w:type="table" w:styleId="Tableauclassique4">
     <w:name w:val="Table Classic 4"/>
-    <w:basedOn w:val="TableNormal"/>
+    <w:basedOn w:val="TableauNormal"/>
     <w:rsid w:val="00024A03"/>
     <w:pPr>
       <w:spacing w:before="60" w:after="60"/>
@@ -9713,10 +9662,10 @@
       </w:tcPr>
     </w:tblStylePr>
   </w:style>
-  <w:style w:type="paragraph" w:styleId="HTMLPreformatted">
+  <w:style w:type="paragraph" w:styleId="PrformatHTML">
     <w:name w:val="HTML Preformatted"/>
     <w:basedOn w:val="Normal"/>
-    <w:link w:val="HTMLPreformattedChar"/>
+    <w:link w:val="PrformatHTMLCar"/>
     <w:uiPriority w:val="99"/>
     <w:semiHidden/>
     <w:unhideWhenUsed/>
@@ -9749,10 +9698,10 @@
       <w:lang w:val="fr-CH" w:eastAsia="fr-CH"/>
     </w:rPr>
   </w:style>
-  <w:style w:type="character" w:customStyle="1" w:styleId="HTMLPreformattedChar">
-    <w:name w:val="HTML Preformatted Char"/>
-    <w:basedOn w:val="DefaultParagraphFont"/>
-    <w:link w:val="HTMLPreformatted"/>
+  <w:style w:type="character" w:customStyle="1" w:styleId="PrformatHTMLCar">
+    <w:name w:val="Préformaté HTML Car"/>
+    <w:basedOn w:val="Policepardfaut"/>
+    <w:link w:val="PrformatHTML"/>
     <w:uiPriority w:val="99"/>
     <w:semiHidden/>
     <w:rsid w:val="006A2BFE"/>
@@ -9762,7 +9711,7 @@
   </w:style>
   <w:style w:type="table" w:customStyle="1" w:styleId="arxiT">
     <w:name w:val="arx iT"/>
-    <w:basedOn w:val="TableNormal"/>
+    <w:basedOn w:val="TableauNormal"/>
     <w:uiPriority w:val="99"/>
     <w:rsid w:val="006A2BFE"/>
     <w:rPr>
@@ -9801,11 +9750,11 @@
       </w:tcPr>
     </w:tblStylePr>
   </w:style>
-  <w:style w:type="character" w:customStyle="1" w:styleId="HeaderChar">
-    <w:name w:val="Header Char"/>
-    <w:aliases w:val="R&amp;S - En-tête Char"/>
-    <w:basedOn w:val="DefaultParagraphFont"/>
-    <w:link w:val="Header"/>
+  <w:style w:type="character" w:customStyle="1" w:styleId="En-tteCar">
+    <w:name w:val="En-tête Car"/>
+    <w:aliases w:val="R&amp;S - En-tête Car"/>
+    <w:basedOn w:val="Policepardfaut"/>
+    <w:link w:val="En-tte"/>
     <w:rsid w:val="004E3BA9"/>
     <w:rPr>
       <w:rFonts w:ascii="Arial Narrow" w:hAnsi="Arial Narrow"/>
@@ -9816,7 +9765,7 @@
   </w:style>
   <w:style w:type="character" w:customStyle="1" w:styleId="Code">
     <w:name w:val="Code"/>
-    <w:basedOn w:val="DefaultParagraphFont"/>
+    <w:basedOn w:val="Policepardfaut"/>
     <w:uiPriority w:val="1"/>
     <w:qFormat/>
     <w:rsid w:val="000F7F2E"/>
@@ -9826,9 +9775,9 @@
       <w:szCs w:val="18"/>
     </w:rPr>
   </w:style>
-  <w:style w:type="character" w:styleId="UnresolvedMention">
+  <w:style w:type="character" w:styleId="Mentionnonrsolue">
     <w:name w:val="Unresolved Mention"/>
-    <w:basedOn w:val="DefaultParagraphFont"/>
+    <w:basedOn w:val="Policepardfaut"/>
     <w:uiPriority w:val="99"/>
     <w:semiHidden/>
     <w:unhideWhenUsed/>

</xml_diff>